<commit_message>
Added notes about wpilibpi.local
</commit_message>
<xml_diff>
--- a/Setting Up a Raspberry Pi with WPILib and MonsterVision.docx
+++ b/Setting Up a Raspberry Pi with WPILib and MonsterVision.docx
@@ -7,39 +7,21 @@
         <w:pStyle w:val="Title"/>
       </w:pPr>
       <w:r>
-        <w:t xml:space="preserve">Setting Up a Raspberry Pi with </w:t>
-      </w:r>
-      <w:proofErr w:type="spellStart"/>
-      <w:r>
-        <w:t>WPLib</w:t>
+        <w:t>Setting Up a Raspberry Pi with WPLib</w:t>
       </w:r>
       <w:r>
         <w:t>Pi</w:t>
       </w:r>
-      <w:proofErr w:type="spellEnd"/>
-      <w:r>
-        <w:t xml:space="preserve"> and </w:t>
-      </w:r>
-      <w:proofErr w:type="spellStart"/>
-      <w:r>
-        <w:t>MonsterVision</w:t>
-      </w:r>
-      <w:proofErr w:type="spellEnd"/>
+      <w:r>
+        <w:t xml:space="preserve"> and MonsterVision</w:t>
+      </w:r>
     </w:p>
     <w:p>
       <w:pPr>
         <w:pStyle w:val="Heading1"/>
       </w:pPr>
       <w:r>
-        <w:t xml:space="preserve">Install </w:t>
-      </w:r>
-      <w:proofErr w:type="spellStart"/>
-      <w:r>
-        <w:t>WPILibPi</w:t>
-      </w:r>
-      <w:proofErr w:type="spellEnd"/>
-      <w:r>
-        <w:t xml:space="preserve"> onto a microSD Card</w:t>
+        <w:t>Install WPILibPi onto a microSD Card</w:t>
       </w:r>
     </w:p>
     <w:p>
@@ -68,15 +50,7 @@
         </w:numPr>
       </w:pPr>
       <w:r>
-        <w:t xml:space="preserve">Download the </w:t>
-      </w:r>
-      <w:proofErr w:type="spellStart"/>
-      <w:r>
-        <w:t>WPILibPi</w:t>
-      </w:r>
-      <w:proofErr w:type="spellEnd"/>
-      <w:r>
-        <w:t xml:space="preserve"> image from: </w:t>
+        <w:t xml:space="preserve">Download the WPILibPi image from: </w:t>
       </w:r>
       <w:hyperlink r:id="rId5" w:history="1">
         <w:r>
@@ -93,23 +67,7 @@
         <w:t>WPILibPi_image-v2021.2.1.zip</w:t>
       </w:r>
       <w:r>
-        <w:t xml:space="preserve">.  </w:t>
-      </w:r>
-      <w:proofErr w:type="spellStart"/>
-      <w:r>
-        <w:t>Extrace</w:t>
-      </w:r>
-      <w:proofErr w:type="spellEnd"/>
-      <w:r>
-        <w:t xml:space="preserve"> the .</w:t>
-      </w:r>
-      <w:proofErr w:type="spellStart"/>
-      <w:r>
-        <w:t>img</w:t>
-      </w:r>
-      <w:proofErr w:type="spellEnd"/>
-      <w:r>
-        <w:t xml:space="preserve"> file and put it somewhere convenient.</w:t>
+        <w:t>.  Extrace the .img file and put it somewhere convenient.</w:t>
       </w:r>
     </w:p>
     <w:p>
@@ -150,15 +108,7 @@
         </w:numPr>
       </w:pPr>
       <w:r>
-        <w:t xml:space="preserve">Launch Win32 Disk Imager and use it to write the </w:t>
-      </w:r>
-      <w:proofErr w:type="spellStart"/>
-      <w:r>
-        <w:t>WPILibPi</w:t>
-      </w:r>
-      <w:proofErr w:type="spellEnd"/>
-      <w:r>
-        <w:t xml:space="preserve"> image to the microSD card.  WARNING: Choose the correct output device.  Choosing your main hard drive will wipe out your system!</w:t>
+        <w:t>Launch Win32 Disk Imager and use it to write the WPILibPi image to the microSD card.  WARNING: Choose the correct output device.  Choosing your main hard drive will wipe out your system!</w:t>
       </w:r>
     </w:p>
     <w:p>
@@ -192,15 +142,7 @@
     </w:p>
     <w:p>
       <w:r>
-        <w:t xml:space="preserve">The </w:t>
-      </w:r>
-      <w:proofErr w:type="spellStart"/>
-      <w:r>
-        <w:t>WPILib</w:t>
-      </w:r>
-      <w:proofErr w:type="spellEnd"/>
-      <w:r>
-        <w:t xml:space="preserve"> image is very minimal and FRC-legal.  This means it has </w:t>
+        <w:t xml:space="preserve">The WPILib image is very minimal and FRC-legal.  This means it has </w:t>
       </w:r>
       <w:r>
         <w:rPr>
@@ -219,15 +161,7 @@
         <w:t>the RPi</w:t>
       </w:r>
       <w:r>
-        <w:t xml:space="preserve">, </w:t>
-      </w:r>
-      <w:proofErr w:type="gramStart"/>
-      <w:r>
-        <w:t>we’ll</w:t>
-      </w:r>
-      <w:proofErr w:type="gramEnd"/>
-      <w:r>
-        <w:t xml:space="preserve"> use PuTTY</w:t>
+        <w:t>, we’ll use PuTTY</w:t>
       </w:r>
       <w:r>
         <w:t xml:space="preserve"> over </w:t>
@@ -399,15 +333,7 @@
         </w:drawing>
       </w:r>
       <w:r>
-        <w:t xml:space="preserve">Under the eth0 heading, find the </w:t>
-      </w:r>
-      <w:proofErr w:type="spellStart"/>
-      <w:r>
-        <w:t>inet</w:t>
-      </w:r>
-      <w:proofErr w:type="spellEnd"/>
-      <w:r>
-        <w:t xml:space="preserve"> entry.  This will be the RPi’s IP address (192.168.1.53, in this example).</w:t>
+        <w:t>Under the eth0 heading, find the inet entry.  This will be the RPi’s IP address (192.168.1.53, in this example).</w:t>
       </w:r>
     </w:p>
     <w:p>
@@ -457,15 +383,7 @@
         <w:t xml:space="preserve">Open a web browser and </w:t>
       </w:r>
       <w:r>
-        <w:t xml:space="preserve">browse to the RPi’s IP address.  You should see the </w:t>
-      </w:r>
-      <w:proofErr w:type="spellStart"/>
-      <w:r>
-        <w:t>WPILibPi’s</w:t>
-      </w:r>
-      <w:proofErr w:type="spellEnd"/>
-      <w:r>
-        <w:t xml:space="preserve"> configuration page.</w:t>
+        <w:t>browse to the RPi’s IP address.  You should see the WPILibPi’s configuration page.</w:t>
       </w:r>
       <w:r>
         <w:t xml:space="preserve">  </w:t>
@@ -532,15 +450,7 @@
         </w:numPr>
       </w:pPr>
       <w:r>
-        <w:t xml:space="preserve">Using the </w:t>
-      </w:r>
-      <w:proofErr w:type="spellStart"/>
-      <w:r>
-        <w:t>WPILib</w:t>
-      </w:r>
-      <w:proofErr w:type="spellEnd"/>
-      <w:r>
-        <w:t xml:space="preserve"> web interface, go to the Vision Settings tab.</w:t>
+        <w:t>Using the WPILib web interface, go to the Vision Settings tab.</w:t>
       </w:r>
     </w:p>
     <w:p>
@@ -590,15 +500,8 @@
         </w:numPr>
       </w:pPr>
       <w:r>
-        <w:t xml:space="preserve">If there is no </w:t>
-      </w:r>
-      <w:proofErr w:type="spellStart"/>
-      <w:r>
-        <w:t>roboRIO</w:t>
-      </w:r>
-      <w:proofErr w:type="spellEnd"/>
-      <w:r>
-        <w:t xml:space="preserve">, turn off the </w:t>
+        <w:lastRenderedPageBreak/>
+        <w:t xml:space="preserve">If there is no roboRIO, turn off the </w:t>
       </w:r>
       <w:r>
         <w:rPr>
@@ -651,15 +554,7 @@
         <w:t>R</w:t>
       </w:r>
       <w:r>
-        <w:t xml:space="preserve">Pi Camera </w:t>
-      </w:r>
-      <w:proofErr w:type="gramStart"/>
-      <w:r>
-        <w:t>0, if</w:t>
-      </w:r>
-      <w:proofErr w:type="gramEnd"/>
-      <w:r>
-        <w:t xml:space="preserve"> it is present (assuming there’s no physical device)</w:t>
+        <w:t>Pi Camera 0, if it is present (assuming there’s no physical device)</w:t>
       </w:r>
       <w:r>
         <w:t>.</w:t>
@@ -689,7 +584,6 @@
         <w:pStyle w:val="Heading1"/>
       </w:pPr>
       <w:r>
-        <w:lastRenderedPageBreak/>
         <w:t xml:space="preserve">Installing </w:t>
       </w:r>
       <w:r>
@@ -705,15 +599,7 @@
         </w:numPr>
       </w:pPr>
       <w:r>
-        <w:t xml:space="preserve">Using the </w:t>
-      </w:r>
-      <w:proofErr w:type="spellStart"/>
-      <w:r>
-        <w:t>WPILib</w:t>
-      </w:r>
-      <w:proofErr w:type="spellEnd"/>
-      <w:r>
-        <w:t xml:space="preserve"> web interface, make the </w:t>
+        <w:t xml:space="preserve">Using the WPILib web interface, make the </w:t>
       </w:r>
       <w:r>
         <w:t>SD card writable</w:t>
@@ -745,13 +631,8 @@
         <w:pStyle w:val="Code"/>
         <w:ind w:left="916"/>
       </w:pPr>
-      <w:proofErr w:type="spellStart"/>
-      <w:r>
-        <w:t>sudo</w:t>
-      </w:r>
-      <w:proofErr w:type="spellEnd"/>
-      <w:r>
-        <w:t xml:space="preserve"> apt-get </w:t>
+      <w:r>
+        <w:t xml:space="preserve">sudo apt-get </w:t>
       </w:r>
       <w:r>
         <w:t>install git</w:t>
@@ -765,13 +646,8 @@
       <w:r>
         <w:t xml:space="preserve"> </w:t>
       </w:r>
-      <w:proofErr w:type="spellStart"/>
-      <w:r>
-        <w:t>libatlas</w:t>
-      </w:r>
-      <w:proofErr w:type="spellEnd"/>
-      <w:r>
-        <w:t>-base-dev</w:t>
+      <w:r>
+        <w:t>libatlas-base-dev</w:t>
       </w:r>
     </w:p>
     <w:p>
@@ -793,19 +669,8 @@
           <w:sz w:val="22"/>
           <w:szCs w:val="22"/>
         </w:rPr>
-        <w:t xml:space="preserve">pip3 install </w:t>
-      </w:r>
-      <w:proofErr w:type="spellStart"/>
-      <w:r>
-        <w:rPr>
-          <w:rFonts w:ascii="Consolas" w:hAnsi="Consolas"/>
-          <w:color w:val="404040"/>
-          <w:sz w:val="22"/>
-          <w:szCs w:val="22"/>
-        </w:rPr>
-        <w:t>depthai</w:t>
-      </w:r>
-      <w:proofErr w:type="spellEnd"/>
+        <w:t>pip3 install depthai</w:t>
+      </w:r>
       <w:r>
         <w:rPr>
           <w:rFonts w:ascii="Consolas" w:hAnsi="Consolas"/>
@@ -868,64 +733,65 @@
           <w:sz w:val="22"/>
           <w:szCs w:val="22"/>
         </w:rPr>
-        <w:t xml:space="preserve">cd </w:t>
-      </w:r>
-      <w:proofErr w:type="spellStart"/>
-      <w:r>
+        <w:t>cd depthai</w:t>
+      </w:r>
+    </w:p>
+    <w:p>
+      <w:pPr>
+        <w:pStyle w:val="HTMLPreformatted"/>
+        <w:spacing w:line="360" w:lineRule="auto"/>
+        <w:ind w:left="916"/>
         <w:rPr>
           <w:rFonts w:ascii="Consolas" w:hAnsi="Consolas"/>
           <w:color w:val="404040"/>
           <w:sz w:val="22"/>
           <w:szCs w:val="22"/>
         </w:rPr>
-        <w:t>depthai</w:t>
-      </w:r>
-      <w:proofErr w:type="spellEnd"/>
-    </w:p>
-    <w:p>
-      <w:pPr>
-        <w:pStyle w:val="HTMLPreformatted"/>
-        <w:spacing w:line="360" w:lineRule="auto"/>
-        <w:ind w:left="916"/>
+      </w:pPr>
+      <w:r>
         <w:rPr>
           <w:rFonts w:ascii="Consolas" w:hAnsi="Consolas"/>
           <w:color w:val="404040"/>
           <w:sz w:val="22"/>
           <w:szCs w:val="22"/>
         </w:rPr>
-      </w:pPr>
-      <w:r>
+        <w:t>python3 install_requirements.py</w:t>
+      </w:r>
+    </w:p>
+    <w:p>
+      <w:pPr>
+        <w:pStyle w:val="HTMLPreformatted"/>
+        <w:spacing w:line="360" w:lineRule="auto"/>
+        <w:ind w:left="916"/>
         <w:rPr>
           <w:rFonts w:ascii="Consolas" w:hAnsi="Consolas"/>
           <w:color w:val="404040"/>
           <w:sz w:val="22"/>
           <w:szCs w:val="22"/>
         </w:rPr>
-        <w:t>python3 install_requirements.py</w:t>
-      </w:r>
-    </w:p>
-    <w:p>
-      <w:pPr>
-        <w:pStyle w:val="HTMLPreformatted"/>
-        <w:spacing w:line="360" w:lineRule="auto"/>
-        <w:ind w:left="916"/>
+      </w:pPr>
+      <w:r>
         <w:rPr>
           <w:rFonts w:ascii="Consolas" w:hAnsi="Consolas"/>
           <w:color w:val="404040"/>
           <w:sz w:val="22"/>
           <w:szCs w:val="22"/>
         </w:rPr>
-      </w:pPr>
-      <w:r>
+        <w:t>echo 'SUBSYSTEM=="usb", ATTRS{idVendor}=="03e7", MODE="0666"' | sudo tee /etc/udev/rules.d/80-movidius.rules</w:t>
+      </w:r>
+    </w:p>
+    <w:p>
+      <w:pPr>
+        <w:pStyle w:val="HTMLPreformatted"/>
+        <w:spacing w:line="360" w:lineRule="auto"/>
+        <w:ind w:left="916"/>
         <w:rPr>
           <w:rFonts w:ascii="Consolas" w:hAnsi="Consolas"/>
           <w:color w:val="404040"/>
           <w:sz w:val="22"/>
           <w:szCs w:val="22"/>
         </w:rPr>
-        <w:t>echo 'SUBSYSTEM=="</w:t>
-      </w:r>
-      <w:proofErr w:type="spellStart"/>
+      </w:pPr>
       <w:r>
         <w:rPr>
           <w:rFonts w:ascii="Consolas" w:hAnsi="Consolas"/>
@@ -933,221 +799,7 @@
           <w:sz w:val="22"/>
           <w:szCs w:val="22"/>
         </w:rPr>
-        <w:t>usb</w:t>
-      </w:r>
-      <w:proofErr w:type="spellEnd"/>
-      <w:r>
-        <w:rPr>
-          <w:rFonts w:ascii="Consolas" w:hAnsi="Consolas"/>
-          <w:color w:val="404040"/>
-          <w:sz w:val="22"/>
-          <w:szCs w:val="22"/>
-        </w:rPr>
-        <w:t xml:space="preserve">", </w:t>
-      </w:r>
-      <w:proofErr w:type="gramStart"/>
-      <w:r>
-        <w:rPr>
-          <w:rFonts w:ascii="Consolas" w:hAnsi="Consolas"/>
-          <w:color w:val="404040"/>
-          <w:sz w:val="22"/>
-          <w:szCs w:val="22"/>
-        </w:rPr>
-        <w:t>ATTRS{</w:t>
-      </w:r>
-      <w:proofErr w:type="spellStart"/>
-      <w:proofErr w:type="gramEnd"/>
-      <w:r>
-        <w:rPr>
-          <w:rFonts w:ascii="Consolas" w:hAnsi="Consolas"/>
-          <w:color w:val="404040"/>
-          <w:sz w:val="22"/>
-          <w:szCs w:val="22"/>
-        </w:rPr>
-        <w:t>idVendor</w:t>
-      </w:r>
-      <w:proofErr w:type="spellEnd"/>
-      <w:r>
-        <w:rPr>
-          <w:rFonts w:ascii="Consolas" w:hAnsi="Consolas"/>
-          <w:color w:val="404040"/>
-          <w:sz w:val="22"/>
-          <w:szCs w:val="22"/>
-        </w:rPr>
-        <w:t xml:space="preserve">}=="03e7", MODE="0666"' | </w:t>
-      </w:r>
-      <w:proofErr w:type="spellStart"/>
-      <w:r>
-        <w:rPr>
-          <w:rFonts w:ascii="Consolas" w:hAnsi="Consolas"/>
-          <w:color w:val="404040"/>
-          <w:sz w:val="22"/>
-          <w:szCs w:val="22"/>
-        </w:rPr>
-        <w:t>sudo</w:t>
-      </w:r>
-      <w:proofErr w:type="spellEnd"/>
-      <w:r>
-        <w:rPr>
-          <w:rFonts w:ascii="Consolas" w:hAnsi="Consolas"/>
-          <w:color w:val="404040"/>
-          <w:sz w:val="22"/>
-          <w:szCs w:val="22"/>
-        </w:rPr>
-        <w:t xml:space="preserve"> tee /</w:t>
-      </w:r>
-      <w:proofErr w:type="spellStart"/>
-      <w:r>
-        <w:rPr>
-          <w:rFonts w:ascii="Consolas" w:hAnsi="Consolas"/>
-          <w:color w:val="404040"/>
-          <w:sz w:val="22"/>
-          <w:szCs w:val="22"/>
-        </w:rPr>
-        <w:t>etc</w:t>
-      </w:r>
-      <w:proofErr w:type="spellEnd"/>
-      <w:r>
-        <w:rPr>
-          <w:rFonts w:ascii="Consolas" w:hAnsi="Consolas"/>
-          <w:color w:val="404040"/>
-          <w:sz w:val="22"/>
-          <w:szCs w:val="22"/>
-        </w:rPr>
-        <w:t>/</w:t>
-      </w:r>
-      <w:proofErr w:type="spellStart"/>
-      <w:r>
-        <w:rPr>
-          <w:rFonts w:ascii="Consolas" w:hAnsi="Consolas"/>
-          <w:color w:val="404040"/>
-          <w:sz w:val="22"/>
-          <w:szCs w:val="22"/>
-        </w:rPr>
-        <w:t>udev</w:t>
-      </w:r>
-      <w:proofErr w:type="spellEnd"/>
-      <w:r>
-        <w:rPr>
-          <w:rFonts w:ascii="Consolas" w:hAnsi="Consolas"/>
-          <w:color w:val="404040"/>
-          <w:sz w:val="22"/>
-          <w:szCs w:val="22"/>
-        </w:rPr>
-        <w:t>/</w:t>
-      </w:r>
-      <w:proofErr w:type="spellStart"/>
-      <w:r>
-        <w:rPr>
-          <w:rFonts w:ascii="Consolas" w:hAnsi="Consolas"/>
-          <w:color w:val="404040"/>
-          <w:sz w:val="22"/>
-          <w:szCs w:val="22"/>
-        </w:rPr>
-        <w:t>rules.d</w:t>
-      </w:r>
-      <w:proofErr w:type="spellEnd"/>
-      <w:r>
-        <w:rPr>
-          <w:rFonts w:ascii="Consolas" w:hAnsi="Consolas"/>
-          <w:color w:val="404040"/>
-          <w:sz w:val="22"/>
-          <w:szCs w:val="22"/>
-        </w:rPr>
-        <w:t>/80-movidius.rules</w:t>
-      </w:r>
-    </w:p>
-    <w:p>
-      <w:pPr>
-        <w:pStyle w:val="HTMLPreformatted"/>
-        <w:spacing w:line="360" w:lineRule="auto"/>
-        <w:ind w:left="916"/>
-        <w:rPr>
-          <w:rFonts w:ascii="Consolas" w:hAnsi="Consolas"/>
-          <w:color w:val="404040"/>
-          <w:sz w:val="22"/>
-          <w:szCs w:val="22"/>
-        </w:rPr>
-      </w:pPr>
-      <w:proofErr w:type="spellStart"/>
-      <w:r>
-        <w:rPr>
-          <w:rFonts w:ascii="Consolas" w:hAnsi="Consolas"/>
-          <w:color w:val="404040"/>
-          <w:sz w:val="22"/>
-          <w:szCs w:val="22"/>
-        </w:rPr>
-        <w:t>sudo</w:t>
-      </w:r>
-      <w:proofErr w:type="spellEnd"/>
-      <w:r>
-        <w:rPr>
-          <w:rFonts w:ascii="Consolas" w:hAnsi="Consolas"/>
-          <w:color w:val="404040"/>
-          <w:sz w:val="22"/>
-          <w:szCs w:val="22"/>
-        </w:rPr>
-        <w:t xml:space="preserve"> </w:t>
-      </w:r>
-      <w:proofErr w:type="spellStart"/>
-      <w:r>
-        <w:rPr>
-          <w:rFonts w:ascii="Consolas" w:hAnsi="Consolas"/>
-          <w:color w:val="404040"/>
-          <w:sz w:val="22"/>
-          <w:szCs w:val="22"/>
-        </w:rPr>
-        <w:t>udevadm</w:t>
-      </w:r>
-      <w:proofErr w:type="spellEnd"/>
-      <w:r>
-        <w:rPr>
-          <w:rFonts w:ascii="Consolas" w:hAnsi="Consolas"/>
-          <w:color w:val="404040"/>
-          <w:sz w:val="22"/>
-          <w:szCs w:val="22"/>
-        </w:rPr>
-        <w:t xml:space="preserve"> control --reload-rules &amp;&amp; </w:t>
-      </w:r>
-      <w:proofErr w:type="spellStart"/>
-      <w:r>
-        <w:rPr>
-          <w:rFonts w:ascii="Consolas" w:hAnsi="Consolas"/>
-          <w:color w:val="404040"/>
-          <w:sz w:val="22"/>
-          <w:szCs w:val="22"/>
-        </w:rPr>
-        <w:t>sudo</w:t>
-      </w:r>
-      <w:proofErr w:type="spellEnd"/>
-      <w:r>
-        <w:rPr>
-          <w:rFonts w:ascii="Consolas" w:hAnsi="Consolas"/>
-          <w:color w:val="404040"/>
-          <w:sz w:val="22"/>
-          <w:szCs w:val="22"/>
-        </w:rPr>
-        <w:t xml:space="preserve"> </w:t>
-      </w:r>
-      <w:proofErr w:type="spellStart"/>
-      <w:r>
-        <w:rPr>
-          <w:rFonts w:ascii="Consolas" w:hAnsi="Consolas"/>
-          <w:color w:val="404040"/>
-          <w:sz w:val="22"/>
-          <w:szCs w:val="22"/>
-        </w:rPr>
-        <w:t>udevadm</w:t>
-      </w:r>
-      <w:proofErr w:type="spellEnd"/>
-      <w:r>
-        <w:rPr>
-          <w:rFonts w:ascii="Consolas" w:hAnsi="Consolas"/>
-          <w:color w:val="404040"/>
-          <w:sz w:val="22"/>
-          <w:szCs w:val="22"/>
-        </w:rPr>
-        <w:t xml:space="preserve"> trigger</w:t>
+        <w:t>sudo udevadm control --reload-rules &amp;&amp; sudo udevadm trigger</w:t>
       </w:r>
     </w:p>
     <w:p>
@@ -1155,13 +807,8 @@
         <w:pStyle w:val="Heading1"/>
       </w:pPr>
       <w:r>
-        <w:t xml:space="preserve">Installing </w:t>
-      </w:r>
-      <w:proofErr w:type="spellStart"/>
-      <w:r>
-        <w:t>MonsterVision</w:t>
-      </w:r>
-      <w:proofErr w:type="spellEnd"/>
+        <w:t>Installing MonsterVision</w:t>
+      </w:r>
     </w:p>
     <w:p>
       <w:pPr>
@@ -1175,15 +822,7 @@
         <w:t xml:space="preserve">On the build machine, </w:t>
       </w:r>
       <w:r>
-        <w:t xml:space="preserve">get the </w:t>
-      </w:r>
-      <w:proofErr w:type="spellStart"/>
-      <w:r>
-        <w:t>MonsterVision</w:t>
-      </w:r>
-      <w:proofErr w:type="spellEnd"/>
-      <w:r>
-        <w:t xml:space="preserve"> repository from GitHub at </w:t>
+        <w:t xml:space="preserve">get the MonsterVision repository from GitHub at </w:t>
       </w:r>
       <w:hyperlink r:id="rId9" w:history="1">
         <w:r>
@@ -1224,15 +863,7 @@
         <w:t xml:space="preserve"> by</w:t>
       </w:r>
       <w:r>
-        <w:t xml:space="preserve"> compressing the </w:t>
-      </w:r>
-      <w:proofErr w:type="spellStart"/>
-      <w:r>
-        <w:t>MonsterVision</w:t>
-      </w:r>
-      <w:proofErr w:type="spellEnd"/>
-      <w:r>
-        <w:t>/resource directory.  Be sure to include all subdirectories.</w:t>
+        <w:t xml:space="preserve"> compressing the MonsterVision/resource directory.  Be sure to include all subdirectories.</w:t>
       </w:r>
     </w:p>
     <w:p>
@@ -1244,15 +875,7 @@
         </w:numPr>
       </w:pPr>
       <w:r>
-        <w:t xml:space="preserve">Using the </w:t>
-      </w:r>
-      <w:proofErr w:type="spellStart"/>
-      <w:r>
-        <w:t>WPILib</w:t>
-      </w:r>
-      <w:proofErr w:type="spellEnd"/>
-      <w:r>
-        <w:t xml:space="preserve"> web interface</w:t>
+        <w:t>Using the WPILib web interface</w:t>
       </w:r>
       <w:r>
         <w:t>, go to the Application tab.</w:t>
@@ -1308,15 +931,7 @@
         <w:t xml:space="preserve"> into the Raspberry Pi machin</w:t>
       </w:r>
       <w:r>
-        <w:t xml:space="preserve">e and edit </w:t>
-      </w:r>
-      <w:proofErr w:type="spellStart"/>
-      <w:r>
-        <w:t>runCamera</w:t>
-      </w:r>
-      <w:proofErr w:type="spellEnd"/>
-      <w:r>
-        <w:t xml:space="preserve"> in the /home/pi directory.  After the “sleep 5” line, add</w:t>
+        <w:t>e and edit runCamera in the /home/pi directory.  After the “sleep 5” line, add</w:t>
       </w:r>
       <w:r>
         <w:t xml:space="preserve"> these 2 lines</w:t>
@@ -1351,6 +966,7 @@
     </w:p>
     <w:p>
       <w:r>
+        <w:lastRenderedPageBreak/>
         <w:tab/>
       </w:r>
       <w:r>
@@ -1361,13 +977,8 @@
       <w:pPr>
         <w:pStyle w:val="Code"/>
       </w:pPr>
-      <w:proofErr w:type="spellStart"/>
-      <w:r>
-        <w:t>chmod</w:t>
-      </w:r>
-      <w:proofErr w:type="spellEnd"/>
-      <w:r>
-        <w:t xml:space="preserve"> +x </w:t>
+      <w:r>
+        <w:t xml:space="preserve">chmod +x </w:t>
       </w:r>
       <w:r>
         <w:t>cone_nt</w:t>
@@ -1378,15 +989,7 @@
     </w:p>
     <w:p>
       <w:r>
-        <w:t xml:space="preserve">Using the </w:t>
-      </w:r>
-      <w:proofErr w:type="spellStart"/>
-      <w:r>
-        <w:t>WPILib</w:t>
-      </w:r>
-      <w:proofErr w:type="spellEnd"/>
-      <w:r>
-        <w:t xml:space="preserve"> web interface, go to the Vision </w:t>
+        <w:t xml:space="preserve">Using the WPILib web interface, go to the Vision </w:t>
       </w:r>
       <w:r>
         <w:t xml:space="preserve">Status </w:t>
@@ -1419,15 +1022,7 @@
     </w:p>
     <w:p>
       <w:r>
-        <w:t xml:space="preserve">As a final test, reboot the Raspberry Pi and make sure the </w:t>
-      </w:r>
-      <w:proofErr w:type="spellStart"/>
-      <w:r>
-        <w:t>MonsterVision</w:t>
-      </w:r>
-      <w:proofErr w:type="spellEnd"/>
-      <w:r>
-        <w:t xml:space="preserve"> subsystem restarts.</w:t>
+        <w:t>As a final test, reboot the Raspberry Pi and make sure the MonsterVision subsystem restarts.</w:t>
       </w:r>
     </w:p>
     <w:p>
@@ -1435,12 +1030,50 @@
         <w:pStyle w:val="Heading1"/>
       </w:pPr>
       <w:r>
-        <w:lastRenderedPageBreak/>
+        <w:t>Accessing the Raspberry Pi When Connected to roboRIO</w:t>
+      </w:r>
+    </w:p>
+    <w:p>
+      <w:r>
+        <w:t xml:space="preserve">Once the RPi has been configured and is on the robot’s network with radio and roboRIO, you can access it as </w:t>
+      </w:r>
+      <w:r>
+        <w:rPr>
+          <w:b/>
+          <w:bCs/>
+        </w:rPr>
+        <w:t>wpilibpi.local</w:t>
+      </w:r>
+      <w:r>
+        <w:t>.</w:t>
+      </w:r>
+      <w:r>
+        <w:t xml:space="preserve"> When using the browser, it may be necessary to entry the fully-decorated URL: </w:t>
+      </w:r>
+      <w:hyperlink r:id="rId10" w:history="1">
+        <w:r>
+          <w:rPr>
+            <w:rStyle w:val="Hyperlink"/>
+            <w:b/>
+            <w:bCs/>
+          </w:rPr>
+          <w:t>http://wpilib.local</w:t>
+        </w:r>
+      </w:hyperlink>
+      <w:r>
+        <w:t>.  You should also be able access it using Putty using the same name.</w:t>
+      </w:r>
+    </w:p>
+    <w:p>
+      <w:pPr>
+        <w:pStyle w:val="Heading1"/>
+      </w:pPr>
+      <w:r>
         <w:t>References:</w:t>
       </w:r>
     </w:p>
     <w:p>
-      <w:hyperlink r:id="rId10" w:history="1">
+      <w:hyperlink r:id="rId11" w:history="1">
         <w:r>
           <w:rPr>
             <w:rStyle w:val="Hyperlink"/>
@@ -1450,7 +1083,7 @@
       </w:hyperlink>
     </w:p>
     <w:p>
-      <w:hyperlink r:id="rId11" w:history="1">
+      <w:hyperlink r:id="rId12" w:history="1">
         <w:r>
           <w:rPr>
             <w:rStyle w:val="Hyperlink"/>
@@ -1460,7 +1093,7 @@
       </w:hyperlink>
     </w:p>
     <w:p>
-      <w:hyperlink r:id="rId12" w:history="1">
+      <w:hyperlink r:id="rId13" w:history="1">
         <w:r>
           <w:rPr>
             <w:rStyle w:val="Hyperlink"/>
@@ -1470,7 +1103,7 @@
       </w:hyperlink>
     </w:p>
     <w:p>
-      <w:hyperlink r:id="rId13" w:history="1">
+      <w:hyperlink r:id="rId14" w:history="1">
         <w:r>
           <w:rPr>
             <w:rStyle w:val="Hyperlink"/>
@@ -1480,7 +1113,7 @@
       </w:hyperlink>
     </w:p>
     <w:p>
-      <w:hyperlink r:id="rId14" w:history="1">
+      <w:hyperlink r:id="rId15" w:history="1">
         <w:r>
           <w:rPr>
             <w:rStyle w:val="Hyperlink"/>
@@ -1495,24 +1128,11 @@
         <w:pStyle w:val="Heading1"/>
       </w:pPr>
       <w:r>
-        <w:t xml:space="preserve">Setting up </w:t>
-      </w:r>
-      <w:proofErr w:type="spellStart"/>
-      <w:r>
-        <w:t>VSCode</w:t>
-      </w:r>
-      <w:proofErr w:type="spellEnd"/>
-      <w:r>
-        <w:t xml:space="preserve"> for Remote Development on </w:t>
-      </w:r>
-      <w:proofErr w:type="spellStart"/>
-      <w:r>
-        <w:t>WPI</w:t>
+        <w:t>Setting up VSCode for Remote Development on WPI</w:t>
       </w:r>
       <w:r>
         <w:t>LibPi</w:t>
       </w:r>
-      <w:proofErr w:type="spellEnd"/>
     </w:p>
     <w:p>
       <w:r>
@@ -1525,15 +1145,7 @@
         <w:t xml:space="preserve"> you are </w:t>
       </w:r>
       <w:r>
-        <w:t xml:space="preserve">using Windows as the local machine and a Raspberry Pi running the </w:t>
-      </w:r>
-      <w:proofErr w:type="spellStart"/>
-      <w:r>
-        <w:t>WPILibPi</w:t>
-      </w:r>
-      <w:proofErr w:type="spellEnd"/>
-      <w:r>
-        <w:t xml:space="preserve"> image on the target.</w:t>
+        <w:t>using Windows as the local machine and a Raspberry Pi running the WPILibPi image on the target.</w:t>
       </w:r>
     </w:p>
     <w:p>
@@ -1553,13 +1165,8 @@
       <w:r>
         <w:t xml:space="preserve"> machine, install the </w:t>
       </w:r>
-      <w:proofErr w:type="spellStart"/>
-      <w:r>
-        <w:t>VSCode</w:t>
-      </w:r>
-      <w:proofErr w:type="spellEnd"/>
-      <w:r>
-        <w:t xml:space="preserve"> </w:t>
+      <w:r>
+        <w:t xml:space="preserve">VSCode </w:t>
       </w:r>
       <w:r>
         <w:t xml:space="preserve">extension: </w:t>
@@ -1623,7 +1230,6 @@
           <w:szCs w:val="20"/>
         </w:rPr>
       </w:pPr>
-      <w:proofErr w:type="spellStart"/>
       <w:r>
         <w:rPr>
           <w:rFonts w:ascii="Courier New" w:eastAsia="Times New Roman" w:hAnsi="Courier New" w:cs="Courier New"/>
@@ -1631,37 +1237,8 @@
           <w:sz w:val="20"/>
           <w:szCs w:val="20"/>
         </w:rPr>
-        <w:t>ssh</w:t>
-      </w:r>
-      <w:proofErr w:type="spellEnd"/>
-      <w:r>
-        <w:rPr>
-          <w:rFonts w:ascii="Courier New" w:eastAsia="Times New Roman" w:hAnsi="Courier New" w:cs="Courier New"/>
-          <w:color w:val="000000"/>
-          <w:sz w:val="20"/>
-          <w:szCs w:val="20"/>
-        </w:rPr>
-        <w:t xml:space="preserve">-keygen -t </w:t>
-      </w:r>
-      <w:proofErr w:type="spellStart"/>
-      <w:r>
-        <w:rPr>
-          <w:rFonts w:ascii="Courier New" w:eastAsia="Times New Roman" w:hAnsi="Courier New" w:cs="Courier New"/>
-          <w:color w:val="000000"/>
-          <w:sz w:val="20"/>
-          <w:szCs w:val="20"/>
-        </w:rPr>
-        <w:t>rsa</w:t>
-      </w:r>
-      <w:proofErr w:type="spellEnd"/>
-      <w:r>
-        <w:rPr>
-          <w:rFonts w:ascii="Courier New" w:eastAsia="Times New Roman" w:hAnsi="Courier New" w:cs="Courier New"/>
-          <w:color w:val="000000"/>
-          <w:sz w:val="20"/>
-          <w:szCs w:val="20"/>
-        </w:rPr>
-        <w:t xml:space="preserve"> -b 4096</w:t>
+        <w:lastRenderedPageBreak/>
+        <w:t>ssh-keygen -t rsa -b 4096</w:t>
       </w:r>
     </w:p>
     <w:p>
@@ -1771,9 +1348,8 @@
           <w:sz w:val="20"/>
           <w:szCs w:val="20"/>
         </w:rPr>
-        <w:t>"</w:t>
-      </w:r>
-      <w:proofErr w:type="spellStart"/>
+        <w:t>"your-user-name-on-host@hostname"</w:t>
+      </w:r>
       <w:r>
         <w:rPr>
           <w:rFonts w:ascii="Courier New" w:eastAsia="Times New Roman" w:hAnsi="Courier New" w:cs="Courier New"/>
@@ -1781,9 +1357,8 @@
           <w:sz w:val="20"/>
           <w:szCs w:val="20"/>
         </w:rPr>
-        <w:t>your-user-name-on-host@hostname</w:t>
-      </w:r>
-      <w:proofErr w:type="spellEnd"/>
+        <w:t xml:space="preserve">     </w:t>
+      </w:r>
       <w:r>
         <w:rPr>
           <w:rFonts w:ascii="Courier New" w:eastAsia="Times New Roman" w:hAnsi="Courier New" w:cs="Courier New"/>
@@ -1791,7 +1366,7 @@
           <w:sz w:val="20"/>
           <w:szCs w:val="20"/>
         </w:rPr>
-        <w:t>"</w:t>
+        <w:sym w:font="Wingdings" w:char="F0E7"/>
       </w:r>
       <w:r>
         <w:rPr>
@@ -1800,7 +1375,7 @@
           <w:sz w:val="20"/>
           <w:szCs w:val="20"/>
         </w:rPr>
-        <w:t xml:space="preserve">     </w:t>
+        <w:t xml:space="preserve"> Please substitute pi@</w:t>
       </w:r>
       <w:r>
         <w:rPr>
@@ -1809,45 +1384,7 @@
           <w:sz w:val="20"/>
           <w:szCs w:val="20"/>
         </w:rPr>
-        <w:sym w:font="Wingdings" w:char="F0E7"/>
-      </w:r>
-      <w:r>
-        <w:rPr>
-          <w:rFonts w:ascii="Courier New" w:eastAsia="Times New Roman" w:hAnsi="Courier New" w:cs="Courier New"/>
-          <w:color w:val="A31515"/>
-          <w:sz w:val="20"/>
-          <w:szCs w:val="20"/>
-        </w:rPr>
-        <w:t xml:space="preserve"> Please substitute pi@</w:t>
-      </w:r>
-      <w:r>
-        <w:rPr>
-          <w:rFonts w:ascii="Courier New" w:eastAsia="Times New Roman" w:hAnsi="Courier New" w:cs="Courier New"/>
-          <w:color w:val="A31515"/>
-          <w:sz w:val="20"/>
-          <w:szCs w:val="20"/>
-        </w:rPr>
-        <w:t>&lt;</w:t>
-      </w:r>
-      <w:proofErr w:type="spellStart"/>
-      <w:r>
-        <w:rPr>
-          <w:rFonts w:ascii="Courier New" w:eastAsia="Times New Roman" w:hAnsi="Courier New" w:cs="Courier New"/>
-          <w:color w:val="A31515"/>
-          <w:sz w:val="20"/>
-          <w:szCs w:val="20"/>
-        </w:rPr>
-        <w:t>local_ip_address</w:t>
-      </w:r>
-      <w:proofErr w:type="spellEnd"/>
-      <w:r>
-        <w:rPr>
-          <w:rFonts w:ascii="Courier New" w:eastAsia="Times New Roman" w:hAnsi="Courier New" w:cs="Courier New"/>
-          <w:color w:val="A31515"/>
-          <w:sz w:val="20"/>
-          <w:szCs w:val="20"/>
-        </w:rPr>
-        <w:t>&gt;</w:t>
+        <w:t>&lt;local_ip_address&gt;</w:t>
       </w:r>
     </w:p>
     <w:p>
@@ -1939,27 +1476,7 @@
           <w:sz w:val="20"/>
           <w:szCs w:val="20"/>
         </w:rPr>
-        <w:t>HOME\.</w:t>
-      </w:r>
-      <w:proofErr w:type="spellStart"/>
-      <w:r>
-        <w:rPr>
-          <w:rFonts w:ascii="Courier New" w:eastAsia="Times New Roman" w:hAnsi="Courier New" w:cs="Courier New"/>
-          <w:color w:val="A31515"/>
-          <w:sz w:val="20"/>
-          <w:szCs w:val="20"/>
-        </w:rPr>
-        <w:t>ssh</w:t>
-      </w:r>
-      <w:proofErr w:type="spellEnd"/>
-      <w:r>
-        <w:rPr>
-          <w:rFonts w:ascii="Courier New" w:eastAsia="Times New Roman" w:hAnsi="Courier New" w:cs="Courier New"/>
-          <w:color w:val="A31515"/>
-          <w:sz w:val="20"/>
-          <w:szCs w:val="20"/>
-        </w:rPr>
-        <w:t>\id_rsa.pub"</w:t>
+        <w:t>HOME\.ssh\id_rsa.pub"</w:t>
       </w:r>
     </w:p>
     <w:p>
@@ -2008,7 +1525,6 @@
         </w:rPr>
         <w:t>$</w:t>
       </w:r>
-      <w:proofErr w:type="spellStart"/>
       <w:r>
         <w:rPr>
           <w:rFonts w:ascii="Courier New" w:eastAsia="Times New Roman" w:hAnsi="Courier New" w:cs="Courier New"/>
@@ -2018,8 +1534,6 @@
         </w:rPr>
         <w:t>pubKey</w:t>
       </w:r>
-      <w:proofErr w:type="spellEnd"/>
-      <w:proofErr w:type="gramStart"/>
       <w:r>
         <w:rPr>
           <w:rFonts w:ascii="Courier New" w:eastAsia="Times New Roman" w:hAnsi="Courier New" w:cs="Courier New"/>
@@ -2038,7 +1552,6 @@
         </w:rPr>
         <w:t>(</w:t>
       </w:r>
-      <w:proofErr w:type="gramEnd"/>
       <w:r>
         <w:rPr>
           <w:rFonts w:ascii="Courier New" w:eastAsia="Times New Roman" w:hAnsi="Courier New" w:cs="Courier New"/>
@@ -2127,28 +1640,53 @@
           <w:sz w:val="20"/>
           <w:szCs w:val="20"/>
         </w:rPr>
+        <w:t xml:space="preserve"> ssh </w:t>
+      </w:r>
+      <w:r>
+        <w:rPr>
+          <w:rFonts w:ascii="Courier New" w:eastAsia="Times New Roman" w:hAnsi="Courier New" w:cs="Courier New"/>
+          <w:color w:val="A31515"/>
+          <w:sz w:val="20"/>
+          <w:szCs w:val="20"/>
+        </w:rPr>
+        <w:t>"</w:t>
+      </w:r>
+      <w:r>
+        <w:rPr>
+          <w:rFonts w:ascii="Courier New" w:eastAsia="Times New Roman" w:hAnsi="Courier New" w:cs="Courier New"/>
+          <w:color w:val="0000FF"/>
+          <w:sz w:val="20"/>
+          <w:szCs w:val="20"/>
+        </w:rPr>
+        <w:t>$</w:t>
+      </w:r>
+      <w:r>
+        <w:rPr>
+          <w:rFonts w:ascii="Courier New" w:eastAsia="Times New Roman" w:hAnsi="Courier New" w:cs="Courier New"/>
+          <w:color w:val="001080"/>
+          <w:sz w:val="20"/>
+          <w:szCs w:val="20"/>
+        </w:rPr>
+        <w:t>USER_AT_HOST</w:t>
+      </w:r>
+      <w:r>
+        <w:rPr>
+          <w:rFonts w:ascii="Courier New" w:eastAsia="Times New Roman" w:hAnsi="Courier New" w:cs="Courier New"/>
+          <w:color w:val="A31515"/>
+          <w:sz w:val="20"/>
+          <w:szCs w:val="20"/>
+        </w:rPr>
+        <w:t>"</w:t>
+      </w:r>
+      <w:r>
+        <w:rPr>
+          <w:rFonts w:ascii="Courier New" w:eastAsia="Times New Roman" w:hAnsi="Courier New" w:cs="Courier New"/>
+          <w:color w:val="000000"/>
+          <w:sz w:val="20"/>
+          <w:szCs w:val="20"/>
+        </w:rPr>
         <w:t xml:space="preserve"> </w:t>
       </w:r>
-      <w:proofErr w:type="spellStart"/>
-      <w:r>
-        <w:rPr>
-          <w:rFonts w:ascii="Courier New" w:eastAsia="Times New Roman" w:hAnsi="Courier New" w:cs="Courier New"/>
-          <w:color w:val="000000"/>
-          <w:sz w:val="20"/>
-          <w:szCs w:val="20"/>
-        </w:rPr>
-        <w:t>ssh</w:t>
-      </w:r>
-      <w:proofErr w:type="spellEnd"/>
-      <w:r>
-        <w:rPr>
-          <w:rFonts w:ascii="Courier New" w:eastAsia="Times New Roman" w:hAnsi="Courier New" w:cs="Courier New"/>
-          <w:color w:val="000000"/>
-          <w:sz w:val="20"/>
-          <w:szCs w:val="20"/>
-        </w:rPr>
-        <w:t xml:space="preserve"> </w:t>
-      </w:r>
       <w:r>
         <w:rPr>
           <w:rFonts w:ascii="Courier New" w:eastAsia="Times New Roman" w:hAnsi="Courier New" w:cs="Courier New"/>
@@ -2156,7 +1694,7 @@
           <w:sz w:val="20"/>
           <w:szCs w:val="20"/>
         </w:rPr>
-        <w:t>"</w:t>
+        <w:t>"mkdir -p ~/.ssh &amp;&amp; chmod 700 ~/.ssh &amp;&amp; echo '</w:t>
       </w:r>
       <w:r>
         <w:rPr>
@@ -2165,7 +1703,7 @@
           <w:sz w:val="20"/>
           <w:szCs w:val="20"/>
         </w:rPr>
-        <w:t>$</w:t>
+        <w:t>${</w:t>
       </w:r>
       <w:r>
         <w:rPr>
@@ -2174,7 +1712,16 @@
           <w:sz w:val="20"/>
           <w:szCs w:val="20"/>
         </w:rPr>
-        <w:t>USER_AT_HOST</w:t>
+        <w:t>pubKey</w:t>
+      </w:r>
+      <w:r>
+        <w:rPr>
+          <w:rFonts w:ascii="Courier New" w:eastAsia="Times New Roman" w:hAnsi="Courier New" w:cs="Courier New"/>
+          <w:color w:val="0000FF"/>
+          <w:sz w:val="20"/>
+          <w:szCs w:val="20"/>
+        </w:rPr>
+        <w:t>}</w:t>
       </w:r>
       <w:r>
         <w:rPr>
@@ -2183,243 +1730,7 @@
           <w:sz w:val="20"/>
           <w:szCs w:val="20"/>
         </w:rPr>
-        <w:t>"</w:t>
-      </w:r>
-      <w:r>
-        <w:rPr>
-          <w:rFonts w:ascii="Courier New" w:eastAsia="Times New Roman" w:hAnsi="Courier New" w:cs="Courier New"/>
-          <w:color w:val="000000"/>
-          <w:sz w:val="20"/>
-          <w:szCs w:val="20"/>
-        </w:rPr>
-        <w:t xml:space="preserve"> </w:t>
-      </w:r>
-      <w:r>
-        <w:rPr>
-          <w:rFonts w:ascii="Courier New" w:eastAsia="Times New Roman" w:hAnsi="Courier New" w:cs="Courier New"/>
-          <w:color w:val="A31515"/>
-          <w:sz w:val="20"/>
-          <w:szCs w:val="20"/>
-        </w:rPr>
-        <w:t>"</w:t>
-      </w:r>
-      <w:proofErr w:type="spellStart"/>
-      <w:r>
-        <w:rPr>
-          <w:rFonts w:ascii="Courier New" w:eastAsia="Times New Roman" w:hAnsi="Courier New" w:cs="Courier New"/>
-          <w:color w:val="A31515"/>
-          <w:sz w:val="20"/>
-          <w:szCs w:val="20"/>
-        </w:rPr>
-        <w:t>mkdir</w:t>
-      </w:r>
-      <w:proofErr w:type="spellEnd"/>
-      <w:r>
-        <w:rPr>
-          <w:rFonts w:ascii="Courier New" w:eastAsia="Times New Roman" w:hAnsi="Courier New" w:cs="Courier New"/>
-          <w:color w:val="A31515"/>
-          <w:sz w:val="20"/>
-          <w:szCs w:val="20"/>
-        </w:rPr>
-        <w:t xml:space="preserve"> -p ~/.</w:t>
-      </w:r>
-      <w:proofErr w:type="spellStart"/>
-      <w:r>
-        <w:rPr>
-          <w:rFonts w:ascii="Courier New" w:eastAsia="Times New Roman" w:hAnsi="Courier New" w:cs="Courier New"/>
-          <w:color w:val="A31515"/>
-          <w:sz w:val="20"/>
-          <w:szCs w:val="20"/>
-        </w:rPr>
-        <w:t>ssh</w:t>
-      </w:r>
-      <w:proofErr w:type="spellEnd"/>
-      <w:r>
-        <w:rPr>
-          <w:rFonts w:ascii="Courier New" w:eastAsia="Times New Roman" w:hAnsi="Courier New" w:cs="Courier New"/>
-          <w:color w:val="A31515"/>
-          <w:sz w:val="20"/>
-          <w:szCs w:val="20"/>
-        </w:rPr>
-        <w:t xml:space="preserve"> &amp;&amp; </w:t>
-      </w:r>
-      <w:proofErr w:type="spellStart"/>
-      <w:r>
-        <w:rPr>
-          <w:rFonts w:ascii="Courier New" w:eastAsia="Times New Roman" w:hAnsi="Courier New" w:cs="Courier New"/>
-          <w:color w:val="A31515"/>
-          <w:sz w:val="20"/>
-          <w:szCs w:val="20"/>
-        </w:rPr>
-        <w:t>chmod</w:t>
-      </w:r>
-      <w:proofErr w:type="spellEnd"/>
-      <w:r>
-        <w:rPr>
-          <w:rFonts w:ascii="Courier New" w:eastAsia="Times New Roman" w:hAnsi="Courier New" w:cs="Courier New"/>
-          <w:color w:val="A31515"/>
-          <w:sz w:val="20"/>
-          <w:szCs w:val="20"/>
-        </w:rPr>
-        <w:t xml:space="preserve"> 700 ~/.</w:t>
-      </w:r>
-      <w:proofErr w:type="spellStart"/>
-      <w:r>
-        <w:rPr>
-          <w:rFonts w:ascii="Courier New" w:eastAsia="Times New Roman" w:hAnsi="Courier New" w:cs="Courier New"/>
-          <w:color w:val="A31515"/>
-          <w:sz w:val="20"/>
-          <w:szCs w:val="20"/>
-        </w:rPr>
-        <w:t>ssh</w:t>
-      </w:r>
-      <w:proofErr w:type="spellEnd"/>
-      <w:r>
-        <w:rPr>
-          <w:rFonts w:ascii="Courier New" w:eastAsia="Times New Roman" w:hAnsi="Courier New" w:cs="Courier New"/>
-          <w:color w:val="A31515"/>
-          <w:sz w:val="20"/>
-          <w:szCs w:val="20"/>
-        </w:rPr>
-        <w:t xml:space="preserve"> &amp;&amp; echo '</w:t>
-      </w:r>
-      <w:r>
-        <w:rPr>
-          <w:rFonts w:ascii="Courier New" w:eastAsia="Times New Roman" w:hAnsi="Courier New" w:cs="Courier New"/>
-          <w:color w:val="0000FF"/>
-          <w:sz w:val="20"/>
-          <w:szCs w:val="20"/>
-        </w:rPr>
-        <w:t>${</w:t>
-      </w:r>
-      <w:proofErr w:type="spellStart"/>
-      <w:r>
-        <w:rPr>
-          <w:rFonts w:ascii="Courier New" w:eastAsia="Times New Roman" w:hAnsi="Courier New" w:cs="Courier New"/>
-          <w:color w:val="001080"/>
-          <w:sz w:val="20"/>
-          <w:szCs w:val="20"/>
-        </w:rPr>
-        <w:t>pubKey</w:t>
-      </w:r>
-      <w:proofErr w:type="spellEnd"/>
-      <w:r>
-        <w:rPr>
-          <w:rFonts w:ascii="Courier New" w:eastAsia="Times New Roman" w:hAnsi="Courier New" w:cs="Courier New"/>
-          <w:color w:val="0000FF"/>
-          <w:sz w:val="20"/>
-          <w:szCs w:val="20"/>
-        </w:rPr>
-        <w:t>}</w:t>
-      </w:r>
-      <w:r>
-        <w:rPr>
-          <w:rFonts w:ascii="Courier New" w:eastAsia="Times New Roman" w:hAnsi="Courier New" w:cs="Courier New"/>
-          <w:color w:val="A31515"/>
-          <w:sz w:val="20"/>
-          <w:szCs w:val="20"/>
-        </w:rPr>
-        <w:t>' &gt;&gt; ~/.</w:t>
-      </w:r>
-      <w:proofErr w:type="spellStart"/>
-      <w:r>
-        <w:rPr>
-          <w:rFonts w:ascii="Courier New" w:eastAsia="Times New Roman" w:hAnsi="Courier New" w:cs="Courier New"/>
-          <w:color w:val="A31515"/>
-          <w:sz w:val="20"/>
-          <w:szCs w:val="20"/>
-        </w:rPr>
-        <w:t>ssh</w:t>
-      </w:r>
-      <w:proofErr w:type="spellEnd"/>
-      <w:r>
-        <w:rPr>
-          <w:rFonts w:ascii="Courier New" w:eastAsia="Times New Roman" w:hAnsi="Courier New" w:cs="Courier New"/>
-          <w:color w:val="A31515"/>
-          <w:sz w:val="20"/>
-          <w:szCs w:val="20"/>
-        </w:rPr>
-        <w:t>/</w:t>
-      </w:r>
-      <w:proofErr w:type="spellStart"/>
-      <w:r>
-        <w:rPr>
-          <w:rFonts w:ascii="Courier New" w:eastAsia="Times New Roman" w:hAnsi="Courier New" w:cs="Courier New"/>
-          <w:color w:val="A31515"/>
-          <w:sz w:val="20"/>
-          <w:szCs w:val="20"/>
-        </w:rPr>
-        <w:t>authorized_keys</w:t>
-      </w:r>
-      <w:proofErr w:type="spellEnd"/>
-      <w:r>
-        <w:rPr>
-          <w:rFonts w:ascii="Courier New" w:eastAsia="Times New Roman" w:hAnsi="Courier New" w:cs="Courier New"/>
-          <w:color w:val="A31515"/>
-          <w:sz w:val="20"/>
-          <w:szCs w:val="20"/>
-        </w:rPr>
-        <w:t xml:space="preserve"> &amp;&amp; </w:t>
-      </w:r>
-      <w:proofErr w:type="spellStart"/>
-      <w:r>
-        <w:rPr>
-          <w:rFonts w:ascii="Courier New" w:eastAsia="Times New Roman" w:hAnsi="Courier New" w:cs="Courier New"/>
-          <w:color w:val="A31515"/>
-          <w:sz w:val="20"/>
-          <w:szCs w:val="20"/>
-        </w:rPr>
-        <w:t>chmod</w:t>
-      </w:r>
-      <w:proofErr w:type="spellEnd"/>
-      <w:r>
-        <w:rPr>
-          <w:rFonts w:ascii="Courier New" w:eastAsia="Times New Roman" w:hAnsi="Courier New" w:cs="Courier New"/>
-          <w:color w:val="A31515"/>
-          <w:sz w:val="20"/>
-          <w:szCs w:val="20"/>
-        </w:rPr>
-        <w:t xml:space="preserve"> 600 ~/.</w:t>
-      </w:r>
-      <w:proofErr w:type="spellStart"/>
-      <w:r>
-        <w:rPr>
-          <w:rFonts w:ascii="Courier New" w:eastAsia="Times New Roman" w:hAnsi="Courier New" w:cs="Courier New"/>
-          <w:color w:val="A31515"/>
-          <w:sz w:val="20"/>
-          <w:szCs w:val="20"/>
-        </w:rPr>
-        <w:t>ssh</w:t>
-      </w:r>
-      <w:proofErr w:type="spellEnd"/>
-      <w:r>
-        <w:rPr>
-          <w:rFonts w:ascii="Courier New" w:eastAsia="Times New Roman" w:hAnsi="Courier New" w:cs="Courier New"/>
-          <w:color w:val="A31515"/>
-          <w:sz w:val="20"/>
-          <w:szCs w:val="20"/>
-        </w:rPr>
-        <w:t>/</w:t>
-      </w:r>
-      <w:proofErr w:type="spellStart"/>
-      <w:r>
-        <w:rPr>
-          <w:rFonts w:ascii="Courier New" w:eastAsia="Times New Roman" w:hAnsi="Courier New" w:cs="Courier New"/>
-          <w:color w:val="A31515"/>
-          <w:sz w:val="20"/>
-          <w:szCs w:val="20"/>
-        </w:rPr>
-        <w:t>authorized_keys</w:t>
-      </w:r>
-      <w:proofErr w:type="spellEnd"/>
-      <w:r>
-        <w:rPr>
-          <w:rFonts w:ascii="Courier New" w:eastAsia="Times New Roman" w:hAnsi="Courier New" w:cs="Courier New"/>
-          <w:color w:val="A31515"/>
-          <w:sz w:val="20"/>
-          <w:szCs w:val="20"/>
-        </w:rPr>
-        <w:t>"</w:t>
+        <w:t>' &gt;&gt; ~/.ssh/authorized_keys &amp;&amp; chmod 600 ~/.ssh/authorized_keys"</w:t>
       </w:r>
     </w:p>
     <w:p>
@@ -2427,40 +1738,10 @@
         <w:ind w:left="720"/>
       </w:pPr>
       <w:r>
-        <w:t xml:space="preserve">Now test the connection by entering: </w:t>
-      </w:r>
-      <w:proofErr w:type="spellStart"/>
-      <w:r>
-        <w:t>ssh</w:t>
-      </w:r>
-      <w:proofErr w:type="spellEnd"/>
-      <w:r>
-        <w:t xml:space="preserve"> pi@&lt;</w:t>
-      </w:r>
-      <w:proofErr w:type="spellStart"/>
-      <w:r>
-        <w:t>local_ip_address</w:t>
-      </w:r>
-      <w:proofErr w:type="spellEnd"/>
-      <w:proofErr w:type="gramStart"/>
-      <w:r>
-        <w:t>&gt;  You</w:t>
-      </w:r>
-      <w:proofErr w:type="gramEnd"/>
-      <w:r>
-        <w:t xml:space="preserve"> may be asked the raspberry pi’s password the first time..  If so, enter it and then </w:t>
-      </w:r>
-      <w:r>
-        <w:lastRenderedPageBreak/>
-        <w:t xml:space="preserve">log out and try the </w:t>
-      </w:r>
-      <w:proofErr w:type="spellStart"/>
-      <w:r>
-        <w:t>ssh</w:t>
-      </w:r>
-      <w:proofErr w:type="spellEnd"/>
-      <w:r>
-        <w:t xml:space="preserve"> command again.  It should log you in with no questions.</w:t>
+        <w:t>Now test the connection by entering: ssh pi@&lt;local_ip_address</w:t>
+      </w:r>
+      <w:r>
+        <w:t>&gt;  You may be asked the raspberry pi’s password the first time..  If so, enter it and then log out and try the ssh command again.  It should log you in with no questions.</w:t>
       </w:r>
     </w:p>
     <w:p/>

</xml_diff>

<commit_message>
Added notes on SSH
</commit_message>
<xml_diff>
--- a/Setting Up a Raspberry Pi with WPILib and MonsterVision.docx
+++ b/Setting Up a Raspberry Pi with WPILib and MonsterVision.docx
@@ -7,21 +7,39 @@
         <w:pStyle w:val="Title"/>
       </w:pPr>
       <w:r>
-        <w:t>Setting Up a Raspberry Pi with WPLib</w:t>
+        <w:t xml:space="preserve">Setting Up a Raspberry Pi with </w:t>
+      </w:r>
+      <w:proofErr w:type="spellStart"/>
+      <w:r>
+        <w:t>WPLib</w:t>
       </w:r>
       <w:r>
         <w:t>Pi</w:t>
       </w:r>
-      <w:r>
-        <w:t xml:space="preserve"> and MonsterVision</w:t>
-      </w:r>
+      <w:proofErr w:type="spellEnd"/>
+      <w:r>
+        <w:t xml:space="preserve"> and </w:t>
+      </w:r>
+      <w:proofErr w:type="spellStart"/>
+      <w:r>
+        <w:t>MonsterVision</w:t>
+      </w:r>
+      <w:proofErr w:type="spellEnd"/>
     </w:p>
     <w:p>
       <w:pPr>
         <w:pStyle w:val="Heading1"/>
       </w:pPr>
       <w:r>
-        <w:t>Install WPILibPi onto a microSD Card</w:t>
+        <w:t xml:space="preserve">Install </w:t>
+      </w:r>
+      <w:proofErr w:type="spellStart"/>
+      <w:r>
+        <w:t>WPILibPi</w:t>
+      </w:r>
+      <w:proofErr w:type="spellEnd"/>
+      <w:r>
+        <w:t xml:space="preserve"> onto a microSD Card</w:t>
       </w:r>
     </w:p>
     <w:p>
@@ -50,7 +68,15 @@
         </w:numPr>
       </w:pPr>
       <w:r>
-        <w:t xml:space="preserve">Download the WPILibPi image from: </w:t>
+        <w:t xml:space="preserve">Download the </w:t>
+      </w:r>
+      <w:proofErr w:type="spellStart"/>
+      <w:r>
+        <w:t>WPILibPi</w:t>
+      </w:r>
+      <w:proofErr w:type="spellEnd"/>
+      <w:r>
+        <w:t xml:space="preserve"> image from: </w:t>
       </w:r>
       <w:hyperlink r:id="rId5" w:history="1">
         <w:r>
@@ -67,7 +93,23 @@
         <w:t>WPILibPi_image-v2021.2.1.zip</w:t>
       </w:r>
       <w:r>
-        <w:t>.  Extrace the .img file and put it somewhere convenient.</w:t>
+        <w:t xml:space="preserve">.  </w:t>
+      </w:r>
+      <w:proofErr w:type="spellStart"/>
+      <w:r>
+        <w:t>Extrace</w:t>
+      </w:r>
+      <w:proofErr w:type="spellEnd"/>
+      <w:r>
+        <w:t xml:space="preserve"> the .</w:t>
+      </w:r>
+      <w:proofErr w:type="spellStart"/>
+      <w:r>
+        <w:t>img</w:t>
+      </w:r>
+      <w:proofErr w:type="spellEnd"/>
+      <w:r>
+        <w:t xml:space="preserve"> file and put it somewhere convenient.</w:t>
       </w:r>
     </w:p>
     <w:p>
@@ -108,7 +150,15 @@
         </w:numPr>
       </w:pPr>
       <w:r>
-        <w:t>Launch Win32 Disk Imager and use it to write the WPILibPi image to the microSD card.  WARNING: Choose the correct output device.  Choosing your main hard drive will wipe out your system!</w:t>
+        <w:t xml:space="preserve">Launch Win32 Disk Imager and use it to write the </w:t>
+      </w:r>
+      <w:proofErr w:type="spellStart"/>
+      <w:r>
+        <w:t>WPILibPi</w:t>
+      </w:r>
+      <w:proofErr w:type="spellEnd"/>
+      <w:r>
+        <w:t xml:space="preserve"> image to the microSD card.  WARNING: Choose the correct output device.  Choosing your main hard drive will wipe out your system!</w:t>
       </w:r>
     </w:p>
     <w:p>
@@ -142,7 +192,15 @@
     </w:p>
     <w:p>
       <w:r>
-        <w:t xml:space="preserve">The WPILib image is very minimal and FRC-legal.  This means it has </w:t>
+        <w:t xml:space="preserve">The </w:t>
+      </w:r>
+      <w:proofErr w:type="spellStart"/>
+      <w:r>
+        <w:t>WPILib</w:t>
+      </w:r>
+      <w:proofErr w:type="spellEnd"/>
+      <w:r>
+        <w:t xml:space="preserve"> image is very minimal and FRC-legal.  This means it has </w:t>
       </w:r>
       <w:r>
         <w:rPr>
@@ -333,7 +391,15 @@
         </w:drawing>
       </w:r>
       <w:r>
-        <w:t>Under the eth0 heading, find the inet entry.  This will be the RPi’s IP address (192.168.1.53, in this example).</w:t>
+        <w:t xml:space="preserve">Under the eth0 heading, find the </w:t>
+      </w:r>
+      <w:proofErr w:type="spellStart"/>
+      <w:r>
+        <w:t>inet</w:t>
+      </w:r>
+      <w:proofErr w:type="spellEnd"/>
+      <w:r>
+        <w:t xml:space="preserve"> entry.  This will be the RPi’s IP address (192.168.1.53, in this example).</w:t>
       </w:r>
     </w:p>
     <w:p>
@@ -345,7 +411,13 @@
         </w:numPr>
       </w:pPr>
       <w:r>
-        <w:t>Now use PuTTY to log into the RPi with the IP address just discovered.</w:t>
+        <w:t xml:space="preserve">Now use </w:t>
+      </w:r>
+      <w:r>
+        <w:t xml:space="preserve">SSH or </w:t>
+      </w:r>
+      <w:r>
+        <w:t>PuTTY to log into the RPi with the IP address just discovered.</w:t>
       </w:r>
       <w:r>
         <w:t xml:space="preserve">  The username is </w:t>
@@ -383,7 +455,15 @@
         <w:t xml:space="preserve">Open a web browser and </w:t>
       </w:r>
       <w:r>
-        <w:t>browse to the RPi’s IP address.  You should see the WPILibPi’s configuration page.</w:t>
+        <w:t xml:space="preserve">browse to the RPi’s IP address.  You should see the </w:t>
+      </w:r>
+      <w:proofErr w:type="spellStart"/>
+      <w:r>
+        <w:t>WPILibPi’s</w:t>
+      </w:r>
+      <w:proofErr w:type="spellEnd"/>
+      <w:r>
+        <w:t xml:space="preserve"> configuration page.</w:t>
       </w:r>
       <w:r>
         <w:t xml:space="preserve">  </w:t>
@@ -450,7 +530,15 @@
         </w:numPr>
       </w:pPr>
       <w:r>
-        <w:t>Using the WPILib web interface, go to the Vision Settings tab.</w:t>
+        <w:t xml:space="preserve">Using the </w:t>
+      </w:r>
+      <w:proofErr w:type="spellStart"/>
+      <w:r>
+        <w:t>WPILib</w:t>
+      </w:r>
+      <w:proofErr w:type="spellEnd"/>
+      <w:r>
+        <w:t xml:space="preserve"> web interface, go to the Vision Settings tab.</w:t>
       </w:r>
     </w:p>
     <w:p>
@@ -501,7 +589,15 @@
       </w:pPr>
       <w:r>
         <w:lastRenderedPageBreak/>
-        <w:t xml:space="preserve">If there is no roboRIO, turn off the </w:t>
+        <w:t xml:space="preserve">If there is no </w:t>
+      </w:r>
+      <w:proofErr w:type="spellStart"/>
+      <w:r>
+        <w:t>roboRIO</w:t>
+      </w:r>
+      <w:proofErr w:type="spellEnd"/>
+      <w:r>
+        <w:t xml:space="preserve">, turn off the </w:t>
       </w:r>
       <w:r>
         <w:rPr>
@@ -554,7 +650,13 @@
         <w:t>R</w:t>
       </w:r>
       <w:r>
-        <w:t>Pi Camera 0, if it is present (assuming there’s no physical device)</w:t>
+        <w:t xml:space="preserve">Pi Camera 0 if it is present (assuming </w:t>
+      </w:r>
+      <w:r>
+        <w:t>there is</w:t>
+      </w:r>
+      <w:r>
+        <w:t xml:space="preserve"> no physical device)</w:t>
       </w:r>
       <w:r>
         <w:t>.</w:t>
@@ -599,7 +701,15 @@
         </w:numPr>
       </w:pPr>
       <w:r>
-        <w:t xml:space="preserve">Using the WPILib web interface, make the </w:t>
+        <w:t xml:space="preserve">Using the </w:t>
+      </w:r>
+      <w:proofErr w:type="spellStart"/>
+      <w:r>
+        <w:t>WPILib</w:t>
+      </w:r>
+      <w:proofErr w:type="spellEnd"/>
+      <w:r>
+        <w:t xml:space="preserve"> web interface, make the </w:t>
       </w:r>
       <w:r>
         <w:t>SD card writable</w:t>
@@ -617,7 +727,13 @@
         </w:numPr>
       </w:pPr>
       <w:r>
-        <w:t>Use Putty to log</w:t>
+        <w:t xml:space="preserve">Use </w:t>
+      </w:r>
+      <w:r>
+        <w:t xml:space="preserve">SSH or </w:t>
+      </w:r>
+      <w:r>
+        <w:t>Putty to log</w:t>
       </w:r>
       <w:r>
         <w:t xml:space="preserve"> into the Raspberry Pi and run the following commands</w:t>
@@ -631,8 +747,13 @@
         <w:pStyle w:val="Code"/>
         <w:ind w:left="916"/>
       </w:pPr>
-      <w:r>
-        <w:t xml:space="preserve">sudo apt-get </w:t>
+      <w:proofErr w:type="spellStart"/>
+      <w:r>
+        <w:t>sudo</w:t>
+      </w:r>
+      <w:proofErr w:type="spellEnd"/>
+      <w:r>
+        <w:t xml:space="preserve"> apt-get </w:t>
       </w:r>
       <w:r>
         <w:t>install git</w:t>
@@ -646,8 +767,13 @@
       <w:r>
         <w:t xml:space="preserve"> </w:t>
       </w:r>
-      <w:r>
-        <w:t>libatlas-base-dev</w:t>
+      <w:proofErr w:type="spellStart"/>
+      <w:r>
+        <w:t>libatlas</w:t>
+      </w:r>
+      <w:proofErr w:type="spellEnd"/>
+      <w:r>
+        <w:t>-base-dev</w:t>
       </w:r>
     </w:p>
     <w:p>
@@ -669,8 +795,19 @@
           <w:sz w:val="22"/>
           <w:szCs w:val="22"/>
         </w:rPr>
-        <w:t>pip3 install depthai</w:t>
-      </w:r>
+        <w:t xml:space="preserve">pip3 install </w:t>
+      </w:r>
+      <w:proofErr w:type="spellStart"/>
+      <w:r>
+        <w:rPr>
+          <w:rFonts w:ascii="Consolas" w:hAnsi="Consolas"/>
+          <w:color w:val="404040"/>
+          <w:sz w:val="22"/>
+          <w:szCs w:val="22"/>
+        </w:rPr>
+        <w:t>depthai</w:t>
+      </w:r>
+      <w:proofErr w:type="spellEnd"/>
       <w:r>
         <w:rPr>
           <w:rFonts w:ascii="Consolas" w:hAnsi="Consolas"/>
@@ -733,65 +870,64 @@
           <w:sz w:val="22"/>
           <w:szCs w:val="22"/>
         </w:rPr>
-        <w:t>cd depthai</w:t>
-      </w:r>
-    </w:p>
-    <w:p>
-      <w:pPr>
-        <w:pStyle w:val="HTMLPreformatted"/>
-        <w:spacing w:line="360" w:lineRule="auto"/>
-        <w:ind w:left="916"/>
+        <w:t xml:space="preserve">cd </w:t>
+      </w:r>
+      <w:proofErr w:type="spellStart"/>
+      <w:r>
         <w:rPr>
           <w:rFonts w:ascii="Consolas" w:hAnsi="Consolas"/>
           <w:color w:val="404040"/>
           <w:sz w:val="22"/>
           <w:szCs w:val="22"/>
         </w:rPr>
-      </w:pPr>
-      <w:r>
+        <w:t>depthai</w:t>
+      </w:r>
+      <w:proofErr w:type="spellEnd"/>
+    </w:p>
+    <w:p>
+      <w:pPr>
+        <w:pStyle w:val="HTMLPreformatted"/>
+        <w:spacing w:line="360" w:lineRule="auto"/>
+        <w:ind w:left="916"/>
         <w:rPr>
           <w:rFonts w:ascii="Consolas" w:hAnsi="Consolas"/>
           <w:color w:val="404040"/>
           <w:sz w:val="22"/>
           <w:szCs w:val="22"/>
         </w:rPr>
-        <w:t>python3 install_requirements.py</w:t>
-      </w:r>
-    </w:p>
-    <w:p>
-      <w:pPr>
-        <w:pStyle w:val="HTMLPreformatted"/>
-        <w:spacing w:line="360" w:lineRule="auto"/>
-        <w:ind w:left="916"/>
+      </w:pPr>
+      <w:r>
         <w:rPr>
           <w:rFonts w:ascii="Consolas" w:hAnsi="Consolas"/>
           <w:color w:val="404040"/>
           <w:sz w:val="22"/>
           <w:szCs w:val="22"/>
         </w:rPr>
-      </w:pPr>
-      <w:r>
+        <w:t>python3 install_requirements.py</w:t>
+      </w:r>
+    </w:p>
+    <w:p>
+      <w:pPr>
+        <w:pStyle w:val="HTMLPreformatted"/>
+        <w:spacing w:line="360" w:lineRule="auto"/>
+        <w:ind w:left="916"/>
         <w:rPr>
           <w:rFonts w:ascii="Consolas" w:hAnsi="Consolas"/>
           <w:color w:val="404040"/>
           <w:sz w:val="22"/>
           <w:szCs w:val="22"/>
         </w:rPr>
-        <w:t>echo 'SUBSYSTEM=="usb", ATTRS{idVendor}=="03e7", MODE="0666"' | sudo tee /etc/udev/rules.d/80-movidius.rules</w:t>
-      </w:r>
-    </w:p>
-    <w:p>
-      <w:pPr>
-        <w:pStyle w:val="HTMLPreformatted"/>
-        <w:spacing w:line="360" w:lineRule="auto"/>
-        <w:ind w:left="916"/>
+      </w:pPr>
+      <w:r>
         <w:rPr>
           <w:rFonts w:ascii="Consolas" w:hAnsi="Consolas"/>
           <w:color w:val="404040"/>
           <w:sz w:val="22"/>
           <w:szCs w:val="22"/>
         </w:rPr>
-      </w:pPr>
+        <w:t>echo 'SUBSYSTEM=="</w:t>
+      </w:r>
+      <w:proofErr w:type="spellStart"/>
       <w:r>
         <w:rPr>
           <w:rFonts w:ascii="Consolas" w:hAnsi="Consolas"/>
@@ -799,7 +935,210 @@
           <w:sz w:val="22"/>
           <w:szCs w:val="22"/>
         </w:rPr>
-        <w:t>sudo udevadm control --reload-rules &amp;&amp; sudo udevadm trigger</w:t>
+        <w:t>usb</w:t>
+      </w:r>
+      <w:proofErr w:type="spellEnd"/>
+      <w:r>
+        <w:rPr>
+          <w:rFonts w:ascii="Consolas" w:hAnsi="Consolas"/>
+          <w:color w:val="404040"/>
+          <w:sz w:val="22"/>
+          <w:szCs w:val="22"/>
+        </w:rPr>
+        <w:t>", ATTRS{</w:t>
+      </w:r>
+      <w:proofErr w:type="spellStart"/>
+      <w:r>
+        <w:rPr>
+          <w:rFonts w:ascii="Consolas" w:hAnsi="Consolas"/>
+          <w:color w:val="404040"/>
+          <w:sz w:val="22"/>
+          <w:szCs w:val="22"/>
+        </w:rPr>
+        <w:t>idVendor</w:t>
+      </w:r>
+      <w:proofErr w:type="spellEnd"/>
+      <w:r>
+        <w:rPr>
+          <w:rFonts w:ascii="Consolas" w:hAnsi="Consolas"/>
+          <w:color w:val="404040"/>
+          <w:sz w:val="22"/>
+          <w:szCs w:val="22"/>
+        </w:rPr>
+        <w:t xml:space="preserve">}=="03e7", MODE="0666"' | </w:t>
+      </w:r>
+      <w:proofErr w:type="spellStart"/>
+      <w:r>
+        <w:rPr>
+          <w:rFonts w:ascii="Consolas" w:hAnsi="Consolas"/>
+          <w:color w:val="404040"/>
+          <w:sz w:val="22"/>
+          <w:szCs w:val="22"/>
+        </w:rPr>
+        <w:t>sudo</w:t>
+      </w:r>
+      <w:proofErr w:type="spellEnd"/>
+      <w:r>
+        <w:rPr>
+          <w:rFonts w:ascii="Consolas" w:hAnsi="Consolas"/>
+          <w:color w:val="404040"/>
+          <w:sz w:val="22"/>
+          <w:szCs w:val="22"/>
+        </w:rPr>
+        <w:t xml:space="preserve"> tee /</w:t>
+      </w:r>
+      <w:proofErr w:type="spellStart"/>
+      <w:r>
+        <w:rPr>
+          <w:rFonts w:ascii="Consolas" w:hAnsi="Consolas"/>
+          <w:color w:val="404040"/>
+          <w:sz w:val="22"/>
+          <w:szCs w:val="22"/>
+        </w:rPr>
+        <w:t>etc</w:t>
+      </w:r>
+      <w:proofErr w:type="spellEnd"/>
+      <w:r>
+        <w:rPr>
+          <w:rFonts w:ascii="Consolas" w:hAnsi="Consolas"/>
+          <w:color w:val="404040"/>
+          <w:sz w:val="22"/>
+          <w:szCs w:val="22"/>
+        </w:rPr>
+        <w:t>/</w:t>
+      </w:r>
+      <w:proofErr w:type="spellStart"/>
+      <w:r>
+        <w:rPr>
+          <w:rFonts w:ascii="Consolas" w:hAnsi="Consolas"/>
+          <w:color w:val="404040"/>
+          <w:sz w:val="22"/>
+          <w:szCs w:val="22"/>
+        </w:rPr>
+        <w:t>udev</w:t>
+      </w:r>
+      <w:proofErr w:type="spellEnd"/>
+      <w:r>
+        <w:rPr>
+          <w:rFonts w:ascii="Consolas" w:hAnsi="Consolas"/>
+          <w:color w:val="404040"/>
+          <w:sz w:val="22"/>
+          <w:szCs w:val="22"/>
+        </w:rPr>
+        <w:t>/</w:t>
+      </w:r>
+      <w:proofErr w:type="spellStart"/>
+      <w:r>
+        <w:rPr>
+          <w:rFonts w:ascii="Consolas" w:hAnsi="Consolas"/>
+          <w:color w:val="404040"/>
+          <w:sz w:val="22"/>
+          <w:szCs w:val="22"/>
+        </w:rPr>
+        <w:t>rules.d</w:t>
+      </w:r>
+      <w:proofErr w:type="spellEnd"/>
+      <w:r>
+        <w:rPr>
+          <w:rFonts w:ascii="Consolas" w:hAnsi="Consolas"/>
+          <w:color w:val="404040"/>
+          <w:sz w:val="22"/>
+          <w:szCs w:val="22"/>
+        </w:rPr>
+        <w:t>/80-movidius.rules</w:t>
+      </w:r>
+    </w:p>
+    <w:p>
+      <w:pPr>
+        <w:pStyle w:val="HTMLPreformatted"/>
+        <w:spacing w:line="360" w:lineRule="auto"/>
+        <w:ind w:left="916"/>
+        <w:rPr>
+          <w:rFonts w:ascii="Consolas" w:hAnsi="Consolas"/>
+          <w:color w:val="404040"/>
+          <w:sz w:val="22"/>
+          <w:szCs w:val="22"/>
+        </w:rPr>
+      </w:pPr>
+      <w:proofErr w:type="spellStart"/>
+      <w:r>
+        <w:rPr>
+          <w:rFonts w:ascii="Consolas" w:hAnsi="Consolas"/>
+          <w:color w:val="404040"/>
+          <w:sz w:val="22"/>
+          <w:szCs w:val="22"/>
+        </w:rPr>
+        <w:t>sudo</w:t>
+      </w:r>
+      <w:proofErr w:type="spellEnd"/>
+      <w:r>
+        <w:rPr>
+          <w:rFonts w:ascii="Consolas" w:hAnsi="Consolas"/>
+          <w:color w:val="404040"/>
+          <w:sz w:val="22"/>
+          <w:szCs w:val="22"/>
+        </w:rPr>
+        <w:t xml:space="preserve"> </w:t>
+      </w:r>
+      <w:proofErr w:type="spellStart"/>
+      <w:r>
+        <w:rPr>
+          <w:rFonts w:ascii="Consolas" w:hAnsi="Consolas"/>
+          <w:color w:val="404040"/>
+          <w:sz w:val="22"/>
+          <w:szCs w:val="22"/>
+        </w:rPr>
+        <w:t>udevadm</w:t>
+      </w:r>
+      <w:proofErr w:type="spellEnd"/>
+      <w:r>
+        <w:rPr>
+          <w:rFonts w:ascii="Consolas" w:hAnsi="Consolas"/>
+          <w:color w:val="404040"/>
+          <w:sz w:val="22"/>
+          <w:szCs w:val="22"/>
+        </w:rPr>
+        <w:t xml:space="preserve"> control --reload-rules &amp;&amp; </w:t>
+      </w:r>
+      <w:proofErr w:type="spellStart"/>
+      <w:r>
+        <w:rPr>
+          <w:rFonts w:ascii="Consolas" w:hAnsi="Consolas"/>
+          <w:color w:val="404040"/>
+          <w:sz w:val="22"/>
+          <w:szCs w:val="22"/>
+        </w:rPr>
+        <w:t>sudo</w:t>
+      </w:r>
+      <w:proofErr w:type="spellEnd"/>
+      <w:r>
+        <w:rPr>
+          <w:rFonts w:ascii="Consolas" w:hAnsi="Consolas"/>
+          <w:color w:val="404040"/>
+          <w:sz w:val="22"/>
+          <w:szCs w:val="22"/>
+        </w:rPr>
+        <w:t xml:space="preserve"> </w:t>
+      </w:r>
+      <w:proofErr w:type="spellStart"/>
+      <w:r>
+        <w:rPr>
+          <w:rFonts w:ascii="Consolas" w:hAnsi="Consolas"/>
+          <w:color w:val="404040"/>
+          <w:sz w:val="22"/>
+          <w:szCs w:val="22"/>
+        </w:rPr>
+        <w:t>udevadm</w:t>
+      </w:r>
+      <w:proofErr w:type="spellEnd"/>
+      <w:r>
+        <w:rPr>
+          <w:rFonts w:ascii="Consolas" w:hAnsi="Consolas"/>
+          <w:color w:val="404040"/>
+          <w:sz w:val="22"/>
+          <w:szCs w:val="22"/>
+        </w:rPr>
+        <w:t xml:space="preserve"> trigger</w:t>
       </w:r>
     </w:p>
     <w:p>
@@ -807,8 +1146,13 @@
         <w:pStyle w:val="Heading1"/>
       </w:pPr>
       <w:r>
-        <w:t>Installing MonsterVision</w:t>
-      </w:r>
+        <w:t xml:space="preserve">Installing </w:t>
+      </w:r>
+      <w:proofErr w:type="spellStart"/>
+      <w:r>
+        <w:t>MonsterVision</w:t>
+      </w:r>
+      <w:proofErr w:type="spellEnd"/>
     </w:p>
     <w:p>
       <w:pPr>
@@ -822,7 +1166,15 @@
         <w:t xml:space="preserve">On the build machine, </w:t>
       </w:r>
       <w:r>
-        <w:t xml:space="preserve">get the MonsterVision repository from GitHub at </w:t>
+        <w:t xml:space="preserve">get the </w:t>
+      </w:r>
+      <w:proofErr w:type="spellStart"/>
+      <w:r>
+        <w:t>MonsterVision</w:t>
+      </w:r>
+      <w:proofErr w:type="spellEnd"/>
+      <w:r>
+        <w:t xml:space="preserve"> repository from GitHub at </w:t>
       </w:r>
       <w:hyperlink r:id="rId9" w:history="1">
         <w:r>
@@ -863,7 +1215,15 @@
         <w:t xml:space="preserve"> by</w:t>
       </w:r>
       <w:r>
-        <w:t xml:space="preserve"> compressing the MonsterVision/resource directory.  Be sure to include all subdirectories.</w:t>
+        <w:t xml:space="preserve"> compressing the </w:t>
+      </w:r>
+      <w:proofErr w:type="spellStart"/>
+      <w:r>
+        <w:t>MonsterVision</w:t>
+      </w:r>
+      <w:proofErr w:type="spellEnd"/>
+      <w:r>
+        <w:t>/resource directory.  Be sure to include all subdirectories.</w:t>
       </w:r>
     </w:p>
     <w:p>
@@ -875,7 +1235,15 @@
         </w:numPr>
       </w:pPr>
       <w:r>
-        <w:t>Using the WPILib web interface</w:t>
+        <w:t xml:space="preserve">Using the </w:t>
+      </w:r>
+      <w:proofErr w:type="spellStart"/>
+      <w:r>
+        <w:t>WPILib</w:t>
+      </w:r>
+      <w:proofErr w:type="spellEnd"/>
+      <w:r>
+        <w:t xml:space="preserve"> web interface</w:t>
       </w:r>
       <w:r>
         <w:t>, go to the Application tab.</w:t>
@@ -924,14 +1292,31 @@
       </w:r>
     </w:p>
     <w:p>
-      <w:r>
+      <w:pPr>
+        <w:pStyle w:val="ListParagraph"/>
+      </w:pPr>
+      <w:r>
+        <w:t>You can also use the Upload feature to install updates to the above modules.</w:t>
+      </w:r>
+    </w:p>
+    <w:p>
+      <w:r>
+        <w:lastRenderedPageBreak/>
         <w:t>SSH</w:t>
       </w:r>
       <w:r>
         <w:t xml:space="preserve"> into the Raspberry Pi machin</w:t>
       </w:r>
       <w:r>
-        <w:t>e and edit runCamera in the /home/pi directory.  After the “sleep 5” line, add</w:t>
+        <w:t xml:space="preserve">e and edit </w:t>
+      </w:r>
+      <w:proofErr w:type="spellStart"/>
+      <w:r>
+        <w:t>runCamera</w:t>
+      </w:r>
+      <w:proofErr w:type="spellEnd"/>
+      <w:r>
+        <w:t xml:space="preserve"> in the /home/pi directory.  After the “sleep 5” line, add</w:t>
       </w:r>
       <w:r>
         <w:t xml:space="preserve"> these 2 lines</w:t>
@@ -951,11 +1336,16 @@
       <w:r>
         <w:br/>
       </w:r>
+      <w:proofErr w:type="spellStart"/>
       <w:r>
         <w:t>p</w:t>
       </w:r>
       <w:r>
-        <w:t xml:space="preserve">ython3 </w:t>
+        <w:t>ython3</w:t>
+      </w:r>
+      <w:proofErr w:type="spellEnd"/>
+      <w:r>
+        <w:t xml:space="preserve"> </w:t>
       </w:r>
       <w:r>
         <w:t>cone_nt</w:t>
@@ -966,7 +1356,6 @@
     </w:p>
     <w:p>
       <w:r>
-        <w:lastRenderedPageBreak/>
         <w:tab/>
       </w:r>
       <w:r>
@@ -977,8 +1366,13 @@
       <w:pPr>
         <w:pStyle w:val="Code"/>
       </w:pPr>
-      <w:r>
-        <w:t xml:space="preserve">chmod +x </w:t>
+      <w:proofErr w:type="spellStart"/>
+      <w:r>
+        <w:t>chmod</w:t>
+      </w:r>
+      <w:proofErr w:type="spellEnd"/>
+      <w:r>
+        <w:t xml:space="preserve"> +x </w:t>
       </w:r>
       <w:r>
         <w:t>cone_nt</w:t>
@@ -989,7 +1383,15 @@
     </w:p>
     <w:p>
       <w:r>
-        <w:t xml:space="preserve">Using the WPILib web interface, go to the Vision </w:t>
+        <w:t xml:space="preserve">Using the </w:t>
+      </w:r>
+      <w:proofErr w:type="spellStart"/>
+      <w:r>
+        <w:t>WPILib</w:t>
+      </w:r>
+      <w:proofErr w:type="spellEnd"/>
+      <w:r>
+        <w:t xml:space="preserve"> web interface, go to the Vision </w:t>
       </w:r>
       <w:r>
         <w:t xml:space="preserve">Status </w:t>
@@ -1022,7 +1424,15 @@
     </w:p>
     <w:p>
       <w:r>
-        <w:t>As a final test, reboot the Raspberry Pi and make sure the MonsterVision subsystem restarts.</w:t>
+        <w:t xml:space="preserve">As a final test, reboot the Raspberry Pi and make sure the </w:t>
+      </w:r>
+      <w:proofErr w:type="spellStart"/>
+      <w:r>
+        <w:t>MonsterVision</w:t>
+      </w:r>
+      <w:proofErr w:type="spellEnd"/>
+      <w:r>
+        <w:t xml:space="preserve"> subsystem restarts.</w:t>
       </w:r>
     </w:p>
     <w:p>
@@ -1030,13 +1440,27 @@
         <w:pStyle w:val="Heading1"/>
       </w:pPr>
       <w:r>
-        <w:t>Accessing the Raspberry Pi When Connected to roboRIO</w:t>
-      </w:r>
-    </w:p>
-    <w:p>
-      <w:r>
-        <w:t xml:space="preserve">Once the RPi has been configured and is on the robot’s network with radio and roboRIO, you can access it as </w:t>
-      </w:r>
+        <w:t xml:space="preserve">Accessing the Raspberry Pi When Connected to </w:t>
+      </w:r>
+      <w:proofErr w:type="spellStart"/>
+      <w:r>
+        <w:t>roboRIO</w:t>
+      </w:r>
+      <w:proofErr w:type="spellEnd"/>
+    </w:p>
+    <w:p>
+      <w:r>
+        <w:t xml:space="preserve">Once the RPi has been configured and is on the robot’s network with radio and </w:t>
+      </w:r>
+      <w:proofErr w:type="spellStart"/>
+      <w:r>
+        <w:t>roboRIO</w:t>
+      </w:r>
+      <w:proofErr w:type="spellEnd"/>
+      <w:r>
+        <w:t xml:space="preserve">, you can access it as </w:t>
+      </w:r>
+      <w:proofErr w:type="spellStart"/>
       <w:r>
         <w:rPr>
           <w:b/>
@@ -1044,11 +1468,18 @@
         </w:rPr>
         <w:t>wpilibpi.local</w:t>
       </w:r>
+      <w:proofErr w:type="spellEnd"/>
       <w:r>
         <w:t>.</w:t>
       </w:r>
       <w:r>
-        <w:t xml:space="preserve"> When using the browser, it may be necessary to entry the fully-decorated URL: </w:t>
+        <w:t xml:space="preserve"> When using the browser, it may be necessary to </w:t>
+      </w:r>
+      <w:r>
+        <w:t>enter</w:t>
+      </w:r>
+      <w:r>
+        <w:t xml:space="preserve"> the fully-decorated URL: </w:t>
       </w:r>
       <w:hyperlink r:id="rId10" w:history="1">
         <w:r>
@@ -1069,6 +1500,57 @@
         <w:pStyle w:val="Heading1"/>
       </w:pPr>
       <w:r>
+        <w:t>Debugging on the Raspberry Pi</w:t>
+      </w:r>
+    </w:p>
+    <w:p>
+      <w:r>
+        <w:t>You can debug code on the Raspberry Pi in either of two ways:</w:t>
+      </w:r>
+    </w:p>
+    <w:p>
+      <w:pPr>
+        <w:pStyle w:val="ListParagraph"/>
+        <w:numPr>
+          <w:ilvl w:val="0"/>
+          <w:numId w:val="10"/>
+        </w:numPr>
+      </w:pPr>
+      <w:r>
+        <w:t>Console debugging using SSH or Putty to launch bash.</w:t>
+      </w:r>
+    </w:p>
+    <w:p>
+      <w:pPr>
+        <w:pStyle w:val="ListParagraph"/>
+        <w:numPr>
+          <w:ilvl w:val="0"/>
+          <w:numId w:val="10"/>
+        </w:numPr>
+      </w:pPr>
+      <w:proofErr w:type="spellStart"/>
+      <w:r>
+        <w:t>VSCode</w:t>
+      </w:r>
+      <w:proofErr w:type="spellEnd"/>
+      <w:r>
+        <w:t xml:space="preserve"> Remote debugging.</w:t>
+      </w:r>
+    </w:p>
+    <w:p>
+      <w:r>
+        <w:t xml:space="preserve">TODO: </w:t>
+      </w:r>
+      <w:r>
+        <w:t>document how to do remote debugging on the Raspberry Pi.</w:t>
+      </w:r>
+    </w:p>
+    <w:p/>
+    <w:p>
+      <w:pPr>
+        <w:pStyle w:val="Heading1"/>
+      </w:pPr>
+      <w:r>
         <w:t>References:</w:t>
       </w:r>
     </w:p>
@@ -1128,11 +1610,24 @@
         <w:pStyle w:val="Heading1"/>
       </w:pPr>
       <w:r>
-        <w:t>Setting up VSCode for Remote Development on WPI</w:t>
+        <w:t xml:space="preserve">Setting up </w:t>
+      </w:r>
+      <w:proofErr w:type="spellStart"/>
+      <w:r>
+        <w:t>VSCode</w:t>
+      </w:r>
+      <w:proofErr w:type="spellEnd"/>
+      <w:r>
+        <w:t xml:space="preserve"> for Remote Development on </w:t>
+      </w:r>
+      <w:proofErr w:type="spellStart"/>
+      <w:r>
+        <w:t>WPI</w:t>
       </w:r>
       <w:r>
         <w:t>LibPi</w:t>
       </w:r>
+      <w:proofErr w:type="spellEnd"/>
     </w:p>
     <w:p>
       <w:r>
@@ -1145,7 +1640,15 @@
         <w:t xml:space="preserve"> you are </w:t>
       </w:r>
       <w:r>
-        <w:t>using Windows as the local machine and a Raspberry Pi running the WPILibPi image on the target.</w:t>
+        <w:t xml:space="preserve">using Windows as the local machine and a Raspberry Pi running the </w:t>
+      </w:r>
+      <w:proofErr w:type="spellStart"/>
+      <w:r>
+        <w:t>WPILibPi</w:t>
+      </w:r>
+      <w:proofErr w:type="spellEnd"/>
+      <w:r>
+        <w:t xml:space="preserve"> image on the target.</w:t>
       </w:r>
     </w:p>
     <w:p>
@@ -1165,8 +1668,13 @@
       <w:r>
         <w:t xml:space="preserve"> machine, install the </w:t>
       </w:r>
-      <w:r>
-        <w:t xml:space="preserve">VSCode </w:t>
+      <w:proofErr w:type="spellStart"/>
+      <w:r>
+        <w:t>VSCode</w:t>
+      </w:r>
+      <w:proofErr w:type="spellEnd"/>
+      <w:r>
+        <w:t xml:space="preserve"> </w:t>
       </w:r>
       <w:r>
         <w:t xml:space="preserve">extension: </w:t>
@@ -1230,6 +1738,7 @@
           <w:szCs w:val="20"/>
         </w:rPr>
       </w:pPr>
+      <w:proofErr w:type="spellStart"/>
       <w:r>
         <w:rPr>
           <w:rFonts w:ascii="Courier New" w:eastAsia="Times New Roman" w:hAnsi="Courier New" w:cs="Courier New"/>
@@ -1237,8 +1746,37 @@
           <w:sz w:val="20"/>
           <w:szCs w:val="20"/>
         </w:rPr>
-        <w:lastRenderedPageBreak/>
-        <w:t>ssh-keygen -t rsa -b 4096</w:t>
+        <w:t>ssh</w:t>
+      </w:r>
+      <w:proofErr w:type="spellEnd"/>
+      <w:r>
+        <w:rPr>
+          <w:rFonts w:ascii="Courier New" w:eastAsia="Times New Roman" w:hAnsi="Courier New" w:cs="Courier New"/>
+          <w:color w:val="000000"/>
+          <w:sz w:val="20"/>
+          <w:szCs w:val="20"/>
+        </w:rPr>
+        <w:t xml:space="preserve">-keygen -t </w:t>
+      </w:r>
+      <w:proofErr w:type="spellStart"/>
+      <w:r>
+        <w:rPr>
+          <w:rFonts w:ascii="Courier New" w:eastAsia="Times New Roman" w:hAnsi="Courier New" w:cs="Courier New"/>
+          <w:color w:val="000000"/>
+          <w:sz w:val="20"/>
+          <w:szCs w:val="20"/>
+        </w:rPr>
+        <w:t>rsa</w:t>
+      </w:r>
+      <w:proofErr w:type="spellEnd"/>
+      <w:r>
+        <w:rPr>
+          <w:rFonts w:ascii="Courier New" w:eastAsia="Times New Roman" w:hAnsi="Courier New" w:cs="Courier New"/>
+          <w:color w:val="000000"/>
+          <w:sz w:val="20"/>
+          <w:szCs w:val="20"/>
+        </w:rPr>
+        <w:t xml:space="preserve"> -b 4096</w:t>
       </w:r>
     </w:p>
     <w:p>
@@ -1348,8 +1886,9 @@
           <w:sz w:val="20"/>
           <w:szCs w:val="20"/>
         </w:rPr>
-        <w:t>"your-user-name-on-host@hostname"</w:t>
-      </w:r>
+        <w:t>"</w:t>
+      </w:r>
+      <w:proofErr w:type="spellStart"/>
       <w:r>
         <w:rPr>
           <w:rFonts w:ascii="Courier New" w:eastAsia="Times New Roman" w:hAnsi="Courier New" w:cs="Courier New"/>
@@ -1357,6 +1896,25 @@
           <w:sz w:val="20"/>
           <w:szCs w:val="20"/>
         </w:rPr>
+        <w:t>your-user-name-on-host@hostname</w:t>
+      </w:r>
+      <w:proofErr w:type="spellEnd"/>
+      <w:r>
+        <w:rPr>
+          <w:rFonts w:ascii="Courier New" w:eastAsia="Times New Roman" w:hAnsi="Courier New" w:cs="Courier New"/>
+          <w:color w:val="A31515"/>
+          <w:sz w:val="20"/>
+          <w:szCs w:val="20"/>
+        </w:rPr>
+        <w:t>"</w:t>
+      </w:r>
+      <w:r>
+        <w:rPr>
+          <w:rFonts w:ascii="Courier New" w:eastAsia="Times New Roman" w:hAnsi="Courier New" w:cs="Courier New"/>
+          <w:color w:val="A31515"/>
+          <w:sz w:val="20"/>
+          <w:szCs w:val="20"/>
+        </w:rPr>
         <w:t xml:space="preserve">     </w:t>
       </w:r>
       <w:r>
@@ -1384,7 +1942,27 @@
           <w:sz w:val="20"/>
           <w:szCs w:val="20"/>
         </w:rPr>
-        <w:t>&lt;local_ip_address&gt;</w:t>
+        <w:t>&lt;</w:t>
+      </w:r>
+      <w:proofErr w:type="spellStart"/>
+      <w:r>
+        <w:rPr>
+          <w:rFonts w:ascii="Courier New" w:eastAsia="Times New Roman" w:hAnsi="Courier New" w:cs="Courier New"/>
+          <w:color w:val="A31515"/>
+          <w:sz w:val="20"/>
+          <w:szCs w:val="20"/>
+        </w:rPr>
+        <w:t>local_ip_address</w:t>
+      </w:r>
+      <w:proofErr w:type="spellEnd"/>
+      <w:r>
+        <w:rPr>
+          <w:rFonts w:ascii="Courier New" w:eastAsia="Times New Roman" w:hAnsi="Courier New" w:cs="Courier New"/>
+          <w:color w:val="A31515"/>
+          <w:sz w:val="20"/>
+          <w:szCs w:val="20"/>
+        </w:rPr>
+        <w:t>&gt;</w:t>
       </w:r>
     </w:p>
     <w:p>
@@ -1476,7 +2054,27 @@
           <w:sz w:val="20"/>
           <w:szCs w:val="20"/>
         </w:rPr>
-        <w:t>HOME\.ssh\id_rsa.pub"</w:t>
+        <w:t>HOME\.</w:t>
+      </w:r>
+      <w:proofErr w:type="spellStart"/>
+      <w:r>
+        <w:rPr>
+          <w:rFonts w:ascii="Courier New" w:eastAsia="Times New Roman" w:hAnsi="Courier New" w:cs="Courier New"/>
+          <w:color w:val="A31515"/>
+          <w:sz w:val="20"/>
+          <w:szCs w:val="20"/>
+        </w:rPr>
+        <w:t>ssh</w:t>
+      </w:r>
+      <w:proofErr w:type="spellEnd"/>
+      <w:r>
+        <w:rPr>
+          <w:rFonts w:ascii="Courier New" w:eastAsia="Times New Roman" w:hAnsi="Courier New" w:cs="Courier New"/>
+          <w:color w:val="A31515"/>
+          <w:sz w:val="20"/>
+          <w:szCs w:val="20"/>
+        </w:rPr>
+        <w:t>\id_rsa.pub"</w:t>
       </w:r>
     </w:p>
     <w:p>
@@ -1525,6 +2123,7 @@
         </w:rPr>
         <w:t>$</w:t>
       </w:r>
+      <w:proofErr w:type="spellStart"/>
       <w:r>
         <w:rPr>
           <w:rFonts w:ascii="Courier New" w:eastAsia="Times New Roman" w:hAnsi="Courier New" w:cs="Courier New"/>
@@ -1534,6 +2133,7 @@
         </w:rPr>
         <w:t>pubKey</w:t>
       </w:r>
+      <w:proofErr w:type="spellEnd"/>
       <w:r>
         <w:rPr>
           <w:rFonts w:ascii="Courier New" w:eastAsia="Times New Roman" w:hAnsi="Courier New" w:cs="Courier New"/>
@@ -1640,7 +2240,27 @@
           <w:sz w:val="20"/>
           <w:szCs w:val="20"/>
         </w:rPr>
-        <w:t xml:space="preserve"> ssh </w:t>
+        <w:t xml:space="preserve"> </w:t>
+      </w:r>
+      <w:proofErr w:type="spellStart"/>
+      <w:r>
+        <w:rPr>
+          <w:rFonts w:ascii="Courier New" w:eastAsia="Times New Roman" w:hAnsi="Courier New" w:cs="Courier New"/>
+          <w:color w:val="000000"/>
+          <w:sz w:val="20"/>
+          <w:szCs w:val="20"/>
+        </w:rPr>
+        <w:t>ssh</w:t>
+      </w:r>
+      <w:proofErr w:type="spellEnd"/>
+      <w:r>
+        <w:rPr>
+          <w:rFonts w:ascii="Courier New" w:eastAsia="Times New Roman" w:hAnsi="Courier New" w:cs="Courier New"/>
+          <w:color w:val="000000"/>
+          <w:sz w:val="20"/>
+          <w:szCs w:val="20"/>
+        </w:rPr>
+        <w:t xml:space="preserve"> </w:t>
       </w:r>
       <w:r>
         <w:rPr>
@@ -1694,7 +2314,87 @@
           <w:sz w:val="20"/>
           <w:szCs w:val="20"/>
         </w:rPr>
-        <w:t>"mkdir -p ~/.ssh &amp;&amp; chmod 700 ~/.ssh &amp;&amp; echo '</w:t>
+        <w:t>"</w:t>
+      </w:r>
+      <w:proofErr w:type="spellStart"/>
+      <w:r>
+        <w:rPr>
+          <w:rFonts w:ascii="Courier New" w:eastAsia="Times New Roman" w:hAnsi="Courier New" w:cs="Courier New"/>
+          <w:color w:val="A31515"/>
+          <w:sz w:val="20"/>
+          <w:szCs w:val="20"/>
+        </w:rPr>
+        <w:t>mkdir</w:t>
+      </w:r>
+      <w:proofErr w:type="spellEnd"/>
+      <w:r>
+        <w:rPr>
+          <w:rFonts w:ascii="Courier New" w:eastAsia="Times New Roman" w:hAnsi="Courier New" w:cs="Courier New"/>
+          <w:color w:val="A31515"/>
+          <w:sz w:val="20"/>
+          <w:szCs w:val="20"/>
+        </w:rPr>
+        <w:t xml:space="preserve"> -p ~/.</w:t>
+      </w:r>
+      <w:proofErr w:type="spellStart"/>
+      <w:r>
+        <w:rPr>
+          <w:rFonts w:ascii="Courier New" w:eastAsia="Times New Roman" w:hAnsi="Courier New" w:cs="Courier New"/>
+          <w:color w:val="A31515"/>
+          <w:sz w:val="20"/>
+          <w:szCs w:val="20"/>
+        </w:rPr>
+        <w:t>ssh</w:t>
+      </w:r>
+      <w:proofErr w:type="spellEnd"/>
+      <w:r>
+        <w:rPr>
+          <w:rFonts w:ascii="Courier New" w:eastAsia="Times New Roman" w:hAnsi="Courier New" w:cs="Courier New"/>
+          <w:color w:val="A31515"/>
+          <w:sz w:val="20"/>
+          <w:szCs w:val="20"/>
+        </w:rPr>
+        <w:t xml:space="preserve"> &amp;&amp; </w:t>
+      </w:r>
+      <w:proofErr w:type="spellStart"/>
+      <w:r>
+        <w:rPr>
+          <w:rFonts w:ascii="Courier New" w:eastAsia="Times New Roman" w:hAnsi="Courier New" w:cs="Courier New"/>
+          <w:color w:val="A31515"/>
+          <w:sz w:val="20"/>
+          <w:szCs w:val="20"/>
+        </w:rPr>
+        <w:t>chmod</w:t>
+      </w:r>
+      <w:proofErr w:type="spellEnd"/>
+      <w:r>
+        <w:rPr>
+          <w:rFonts w:ascii="Courier New" w:eastAsia="Times New Roman" w:hAnsi="Courier New" w:cs="Courier New"/>
+          <w:color w:val="A31515"/>
+          <w:sz w:val="20"/>
+          <w:szCs w:val="20"/>
+        </w:rPr>
+        <w:t xml:space="preserve"> 700 ~/.</w:t>
+      </w:r>
+      <w:proofErr w:type="spellStart"/>
+      <w:r>
+        <w:rPr>
+          <w:rFonts w:ascii="Courier New" w:eastAsia="Times New Roman" w:hAnsi="Courier New" w:cs="Courier New"/>
+          <w:color w:val="A31515"/>
+          <w:sz w:val="20"/>
+          <w:szCs w:val="20"/>
+        </w:rPr>
+        <w:t>ssh</w:t>
+      </w:r>
+      <w:proofErr w:type="spellEnd"/>
+      <w:r>
+        <w:rPr>
+          <w:rFonts w:ascii="Courier New" w:eastAsia="Times New Roman" w:hAnsi="Courier New" w:cs="Courier New"/>
+          <w:color w:val="A31515"/>
+          <w:sz w:val="20"/>
+          <w:szCs w:val="20"/>
+        </w:rPr>
+        <w:t xml:space="preserve"> &amp;&amp; echo '</w:t>
       </w:r>
       <w:r>
         <w:rPr>
@@ -1705,6 +2405,7 @@
         </w:rPr>
         <w:t>${</w:t>
       </w:r>
+      <w:proofErr w:type="spellStart"/>
       <w:r>
         <w:rPr>
           <w:rFonts w:ascii="Courier New" w:eastAsia="Times New Roman" w:hAnsi="Courier New" w:cs="Courier New"/>
@@ -1714,6 +2415,7 @@
         </w:rPr>
         <w:t>pubKey</w:t>
       </w:r>
+      <w:proofErr w:type="spellEnd"/>
       <w:r>
         <w:rPr>
           <w:rFonts w:ascii="Courier New" w:eastAsia="Times New Roman" w:hAnsi="Courier New" w:cs="Courier New"/>
@@ -1730,7 +2432,107 @@
           <w:sz w:val="20"/>
           <w:szCs w:val="20"/>
         </w:rPr>
-        <w:t>' &gt;&gt; ~/.ssh/authorized_keys &amp;&amp; chmod 600 ~/.ssh/authorized_keys"</w:t>
+        <w:t>' &gt;&gt; ~/.</w:t>
+      </w:r>
+      <w:proofErr w:type="spellStart"/>
+      <w:r>
+        <w:rPr>
+          <w:rFonts w:ascii="Courier New" w:eastAsia="Times New Roman" w:hAnsi="Courier New" w:cs="Courier New"/>
+          <w:color w:val="A31515"/>
+          <w:sz w:val="20"/>
+          <w:szCs w:val="20"/>
+        </w:rPr>
+        <w:t>ssh</w:t>
+      </w:r>
+      <w:proofErr w:type="spellEnd"/>
+      <w:r>
+        <w:rPr>
+          <w:rFonts w:ascii="Courier New" w:eastAsia="Times New Roman" w:hAnsi="Courier New" w:cs="Courier New"/>
+          <w:color w:val="A31515"/>
+          <w:sz w:val="20"/>
+          <w:szCs w:val="20"/>
+        </w:rPr>
+        <w:t>/</w:t>
+      </w:r>
+      <w:proofErr w:type="spellStart"/>
+      <w:r>
+        <w:rPr>
+          <w:rFonts w:ascii="Courier New" w:eastAsia="Times New Roman" w:hAnsi="Courier New" w:cs="Courier New"/>
+          <w:color w:val="A31515"/>
+          <w:sz w:val="20"/>
+          <w:szCs w:val="20"/>
+        </w:rPr>
+        <w:t>authorized_keys</w:t>
+      </w:r>
+      <w:proofErr w:type="spellEnd"/>
+      <w:r>
+        <w:rPr>
+          <w:rFonts w:ascii="Courier New" w:eastAsia="Times New Roman" w:hAnsi="Courier New" w:cs="Courier New"/>
+          <w:color w:val="A31515"/>
+          <w:sz w:val="20"/>
+          <w:szCs w:val="20"/>
+        </w:rPr>
+        <w:t xml:space="preserve"> &amp;&amp; </w:t>
+      </w:r>
+      <w:proofErr w:type="spellStart"/>
+      <w:r>
+        <w:rPr>
+          <w:rFonts w:ascii="Courier New" w:eastAsia="Times New Roman" w:hAnsi="Courier New" w:cs="Courier New"/>
+          <w:color w:val="A31515"/>
+          <w:sz w:val="20"/>
+          <w:szCs w:val="20"/>
+        </w:rPr>
+        <w:t>chmod</w:t>
+      </w:r>
+      <w:proofErr w:type="spellEnd"/>
+      <w:r>
+        <w:rPr>
+          <w:rFonts w:ascii="Courier New" w:eastAsia="Times New Roman" w:hAnsi="Courier New" w:cs="Courier New"/>
+          <w:color w:val="A31515"/>
+          <w:sz w:val="20"/>
+          <w:szCs w:val="20"/>
+        </w:rPr>
+        <w:t xml:space="preserve"> 600 ~/.</w:t>
+      </w:r>
+      <w:proofErr w:type="spellStart"/>
+      <w:r>
+        <w:rPr>
+          <w:rFonts w:ascii="Courier New" w:eastAsia="Times New Roman" w:hAnsi="Courier New" w:cs="Courier New"/>
+          <w:color w:val="A31515"/>
+          <w:sz w:val="20"/>
+          <w:szCs w:val="20"/>
+        </w:rPr>
+        <w:t>ssh</w:t>
+      </w:r>
+      <w:proofErr w:type="spellEnd"/>
+      <w:r>
+        <w:rPr>
+          <w:rFonts w:ascii="Courier New" w:eastAsia="Times New Roman" w:hAnsi="Courier New" w:cs="Courier New"/>
+          <w:color w:val="A31515"/>
+          <w:sz w:val="20"/>
+          <w:szCs w:val="20"/>
+        </w:rPr>
+        <w:t>/</w:t>
+      </w:r>
+      <w:proofErr w:type="spellStart"/>
+      <w:r>
+        <w:rPr>
+          <w:rFonts w:ascii="Courier New" w:eastAsia="Times New Roman" w:hAnsi="Courier New" w:cs="Courier New"/>
+          <w:color w:val="A31515"/>
+          <w:sz w:val="20"/>
+          <w:szCs w:val="20"/>
+        </w:rPr>
+        <w:t>authorized_keys</w:t>
+      </w:r>
+      <w:proofErr w:type="spellEnd"/>
+      <w:r>
+        <w:rPr>
+          <w:rFonts w:ascii="Courier New" w:eastAsia="Times New Roman" w:hAnsi="Courier New" w:cs="Courier New"/>
+          <w:color w:val="A31515"/>
+          <w:sz w:val="20"/>
+          <w:szCs w:val="20"/>
+        </w:rPr>
+        <w:t>"</w:t>
       </w:r>
     </w:p>
     <w:p>
@@ -1738,10 +2540,31 @@
         <w:ind w:left="720"/>
       </w:pPr>
       <w:r>
-        <w:t>Now test the connection by entering: ssh pi@&lt;local_ip_address</w:t>
-      </w:r>
-      <w:r>
-        <w:t>&gt;  You may be asked the raspberry pi’s password the first time..  If so, enter it and then log out and try the ssh command again.  It should log you in with no questions.</w:t>
+        <w:t xml:space="preserve">Now test the connection by entering: </w:t>
+      </w:r>
+      <w:proofErr w:type="spellStart"/>
+      <w:r>
+        <w:t>ssh</w:t>
+      </w:r>
+      <w:proofErr w:type="spellEnd"/>
+      <w:r>
+        <w:t xml:space="preserve"> pi@&lt;</w:t>
+      </w:r>
+      <w:proofErr w:type="spellStart"/>
+      <w:r>
+        <w:t>local_ip_address</w:t>
+      </w:r>
+      <w:proofErr w:type="spellEnd"/>
+      <w:r>
+        <w:t xml:space="preserve">&gt;  You may be asked the raspberry pi’s password the first time..  If so, enter it and then log out and try the </w:t>
+      </w:r>
+      <w:proofErr w:type="spellStart"/>
+      <w:r>
+        <w:t>ssh</w:t>
+      </w:r>
+      <w:proofErr w:type="spellEnd"/>
+      <w:r>
+        <w:t xml:space="preserve"> command again.  It should log you in with no questions.</w:t>
       </w:r>
     </w:p>
     <w:p/>
@@ -2183,6 +3006,119 @@
     </w:lvl>
   </w:abstractNum>
   <w:abstractNum w:abstractNumId="4" w15:restartNumberingAfterBreak="0">
+    <w:nsid w:val="67754DAC"/>
+    <w:multiLevelType w:val="hybridMultilevel"/>
+    <w:tmpl w:val="272C48C6"/>
+    <w:lvl w:ilvl="0" w:tplc="04090001">
+      <w:start w:val="1"/>
+      <w:numFmt w:val="bullet"/>
+      <w:lvlText w:val=""/>
+      <w:lvlJc w:val="left"/>
+      <w:pPr>
+        <w:ind w:left="720" w:hanging="360"/>
+      </w:pPr>
+      <w:rPr>
+        <w:rFonts w:ascii="Symbol" w:hAnsi="Symbol" w:hint="default"/>
+      </w:rPr>
+    </w:lvl>
+    <w:lvl w:ilvl="1" w:tplc="04090003" w:tentative="1">
+      <w:start w:val="1"/>
+      <w:numFmt w:val="bullet"/>
+      <w:lvlText w:val="o"/>
+      <w:lvlJc w:val="left"/>
+      <w:pPr>
+        <w:ind w:left="1440" w:hanging="360"/>
+      </w:pPr>
+      <w:rPr>
+        <w:rFonts w:ascii="Courier New" w:hAnsi="Courier New" w:cs="Courier New" w:hint="default"/>
+      </w:rPr>
+    </w:lvl>
+    <w:lvl w:ilvl="2" w:tplc="04090005" w:tentative="1">
+      <w:start w:val="1"/>
+      <w:numFmt w:val="bullet"/>
+      <w:lvlText w:val=""/>
+      <w:lvlJc w:val="left"/>
+      <w:pPr>
+        <w:ind w:left="2160" w:hanging="360"/>
+      </w:pPr>
+      <w:rPr>
+        <w:rFonts w:ascii="Wingdings" w:hAnsi="Wingdings" w:hint="default"/>
+      </w:rPr>
+    </w:lvl>
+    <w:lvl w:ilvl="3" w:tplc="04090001" w:tentative="1">
+      <w:start w:val="1"/>
+      <w:numFmt w:val="bullet"/>
+      <w:lvlText w:val=""/>
+      <w:lvlJc w:val="left"/>
+      <w:pPr>
+        <w:ind w:left="2880" w:hanging="360"/>
+      </w:pPr>
+      <w:rPr>
+        <w:rFonts w:ascii="Symbol" w:hAnsi="Symbol" w:hint="default"/>
+      </w:rPr>
+    </w:lvl>
+    <w:lvl w:ilvl="4" w:tplc="04090003" w:tentative="1">
+      <w:start w:val="1"/>
+      <w:numFmt w:val="bullet"/>
+      <w:lvlText w:val="o"/>
+      <w:lvlJc w:val="left"/>
+      <w:pPr>
+        <w:ind w:left="3600" w:hanging="360"/>
+      </w:pPr>
+      <w:rPr>
+        <w:rFonts w:ascii="Courier New" w:hAnsi="Courier New" w:cs="Courier New" w:hint="default"/>
+      </w:rPr>
+    </w:lvl>
+    <w:lvl w:ilvl="5" w:tplc="04090005" w:tentative="1">
+      <w:start w:val="1"/>
+      <w:numFmt w:val="bullet"/>
+      <w:lvlText w:val=""/>
+      <w:lvlJc w:val="left"/>
+      <w:pPr>
+        <w:ind w:left="4320" w:hanging="360"/>
+      </w:pPr>
+      <w:rPr>
+        <w:rFonts w:ascii="Wingdings" w:hAnsi="Wingdings" w:hint="default"/>
+      </w:rPr>
+    </w:lvl>
+    <w:lvl w:ilvl="6" w:tplc="04090001" w:tentative="1">
+      <w:start w:val="1"/>
+      <w:numFmt w:val="bullet"/>
+      <w:lvlText w:val=""/>
+      <w:lvlJc w:val="left"/>
+      <w:pPr>
+        <w:ind w:left="5040" w:hanging="360"/>
+      </w:pPr>
+      <w:rPr>
+        <w:rFonts w:ascii="Symbol" w:hAnsi="Symbol" w:hint="default"/>
+      </w:rPr>
+    </w:lvl>
+    <w:lvl w:ilvl="7" w:tplc="04090003" w:tentative="1">
+      <w:start w:val="1"/>
+      <w:numFmt w:val="bullet"/>
+      <w:lvlText w:val="o"/>
+      <w:lvlJc w:val="left"/>
+      <w:pPr>
+        <w:ind w:left="5760" w:hanging="360"/>
+      </w:pPr>
+      <w:rPr>
+        <w:rFonts w:ascii="Courier New" w:hAnsi="Courier New" w:cs="Courier New" w:hint="default"/>
+      </w:rPr>
+    </w:lvl>
+    <w:lvl w:ilvl="8" w:tplc="04090005" w:tentative="1">
+      <w:start w:val="1"/>
+      <w:numFmt w:val="bullet"/>
+      <w:lvlText w:val=""/>
+      <w:lvlJc w:val="left"/>
+      <w:pPr>
+        <w:ind w:left="6480" w:hanging="360"/>
+      </w:pPr>
+      <w:rPr>
+        <w:rFonts w:ascii="Wingdings" w:hAnsi="Wingdings" w:hint="default"/>
+      </w:rPr>
+    </w:lvl>
+  </w:abstractNum>
+  <w:abstractNum w:abstractNumId="5" w15:restartNumberingAfterBreak="0">
     <w:nsid w:val="67B31A9D"/>
     <w:multiLevelType w:val="hybridMultilevel"/>
     <w:tmpl w:val="5984A7C6"/>
@@ -2268,7 +3204,7 @@
       </w:pPr>
     </w:lvl>
   </w:abstractNum>
-  <w:abstractNum w:abstractNumId="5" w15:restartNumberingAfterBreak="0">
+  <w:abstractNum w:abstractNumId="6" w15:restartNumberingAfterBreak="0">
     <w:nsid w:val="750B771B"/>
     <w:multiLevelType w:val="hybridMultilevel"/>
     <w:tmpl w:val="E2FA262A"/>
@@ -2381,7 +3317,7 @@
       </w:rPr>
     </w:lvl>
   </w:abstractNum>
-  <w:abstractNum w:abstractNumId="6" w15:restartNumberingAfterBreak="0">
+  <w:abstractNum w:abstractNumId="7" w15:restartNumberingAfterBreak="0">
     <w:nsid w:val="78552AE2"/>
     <w:multiLevelType w:val="hybridMultilevel"/>
     <w:tmpl w:val="C8060B7E"/>
@@ -2494,7 +3430,7 @@
       </w:rPr>
     </w:lvl>
   </w:abstractNum>
-  <w:abstractNum w:abstractNumId="7" w15:restartNumberingAfterBreak="0">
+  <w:abstractNum w:abstractNumId="8" w15:restartNumberingAfterBreak="0">
     <w:nsid w:val="7EC22A43"/>
     <w:multiLevelType w:val="hybridMultilevel"/>
     <w:tmpl w:val="0C08E892"/>
@@ -2607,7 +3543,7 @@
       </w:rPr>
     </w:lvl>
   </w:abstractNum>
-  <w:abstractNum w:abstractNumId="8" w15:restartNumberingAfterBreak="0">
+  <w:abstractNum w:abstractNumId="9" w15:restartNumberingAfterBreak="0">
     <w:nsid w:val="7EC6336E"/>
     <w:multiLevelType w:val="hybridMultilevel"/>
     <w:tmpl w:val="5FC2F8A2"/>
@@ -2721,7 +3657,7 @@
     </w:lvl>
   </w:abstractNum>
   <w:num w:numId="1">
-    <w:abstractNumId w:val="4"/>
+    <w:abstractNumId w:val="5"/>
   </w:num>
   <w:num w:numId="2">
     <w:abstractNumId w:val="1"/>
@@ -2730,22 +3666,25 @@
     <w:abstractNumId w:val="0"/>
   </w:num>
   <w:num w:numId="4">
-    <w:abstractNumId w:val="7"/>
+    <w:abstractNumId w:val="8"/>
   </w:num>
   <w:num w:numId="5">
-    <w:abstractNumId w:val="5"/>
+    <w:abstractNumId w:val="6"/>
   </w:num>
   <w:num w:numId="6">
-    <w:abstractNumId w:val="8"/>
+    <w:abstractNumId w:val="9"/>
   </w:num>
   <w:num w:numId="7">
-    <w:abstractNumId w:val="6"/>
+    <w:abstractNumId w:val="7"/>
   </w:num>
   <w:num w:numId="8">
     <w:abstractNumId w:val="2"/>
   </w:num>
   <w:num w:numId="9">
     <w:abstractNumId w:val="3"/>
+  </w:num>
+  <w:num w:numId="10">
+    <w:abstractNumId w:val="4"/>
   </w:num>
 </w:numbering>
 </file>

</xml_diff>